<commit_message>
Homework 12 and final exam study
</commit_message>
<xml_diff>
--- a/Week 14/Homework 12.docx
+++ b/Week 14/Homework 12.docx
@@ -1,6 +1,6 @@
 
 <file path=word/document.xml><?xml version="1.0" encoding="utf-8"?>
-<w:document xmlns:ve="http://schemas.openxmlformats.org/markup-compatibility/2006" xmlns:o="urn:schemas-microsoft-com:office:office" xmlns:r="http://schemas.openxmlformats.org/officeDocument/2006/relationships" xmlns:m="http://schemas.openxmlformats.org/officeDocument/2006/math" xmlns:v="urn:schemas-microsoft-com:vml" xmlns:wp="http://schemas.openxmlformats.org/drawingml/2006/wordprocessingDrawing" xmlns:w10="urn:schemas-microsoft-com:office:word" xmlns:w="http://schemas.openxmlformats.org/wordprocessingml/2006/main" xmlns:wne="http://schemas.microsoft.com/office/word/2006/wordml">
+<w:document xmlns:wpc="http://schemas.microsoft.com/office/word/2010/wordprocessingCanvas" xmlns:mc="http://schemas.openxmlformats.org/markup-compatibility/2006" xmlns:o="urn:schemas-microsoft-com:office:office" xmlns:r="http://schemas.openxmlformats.org/officeDocument/2006/relationships" xmlns:m="http://schemas.openxmlformats.org/officeDocument/2006/math" xmlns:v="urn:schemas-microsoft-com:vml" xmlns:wp14="http://schemas.microsoft.com/office/word/2010/wordprocessingDrawing" xmlns:wp="http://schemas.openxmlformats.org/drawingml/2006/wordprocessingDrawing" xmlns:w10="urn:schemas-microsoft-com:office:word" xmlns:w="http://schemas.openxmlformats.org/wordprocessingml/2006/main" xmlns:w14="http://schemas.microsoft.com/office/word/2010/wordml" xmlns:wpg="http://schemas.microsoft.com/office/word/2010/wordprocessingGroup" xmlns:wpi="http://schemas.microsoft.com/office/word/2010/wordprocessingInk" xmlns:wne="http://schemas.microsoft.com/office/word/2006/wordml" xmlns:wps="http://schemas.microsoft.com/office/word/2010/wordprocessingShape" mc:Ignorable="w14 wp14">
   <w:body>
     <w:p>
       <w:r>
@@ -9,7 +9,23 @@
     </w:p>
     <w:p>
       <w:r>
-        <w:t xml:space="preserve">An article by J. J. Pignatiello Jr. and J. S. Ramberg in the </w:t>
+        <w:t xml:space="preserve">An article by J. J. </w:t>
+      </w:r>
+      <w:proofErr w:type="spellStart"/>
+      <w:r>
+        <w:t>Pignatiello</w:t>
+      </w:r>
+      <w:proofErr w:type="spellEnd"/>
+      <w:r>
+        <w:t xml:space="preserve"> Jr. and J. S. </w:t>
+      </w:r>
+      <w:proofErr w:type="spellStart"/>
+      <w:r>
+        <w:t>Ramberg</w:t>
+      </w:r>
+      <w:proofErr w:type="spellEnd"/>
+      <w:r>
+        <w:t xml:space="preserve"> in the </w:t>
       </w:r>
       <w:r>
         <w:rPr>
@@ -18,7 +34,15 @@
         <w:t xml:space="preserve">Journal of Quality Technology </w:t>
       </w:r>
       <w:r>
-        <w:t>Vol. 17, 1985, pp. 198-206) describes the use of a replicated fractional factorial to investigate the effect of five facgtors on the fere height of leaf springs used in an automotive application. The factors are A = furnace temperature, B = heating time, C = transfer time. D = hold down time, and E = quench oil temperature. The data are shown below:</w:t>
+        <w:t>Vol. 17, 1985, pp. 198-206) describes the use of a replicated fractional factorial to inv</w:t>
+      </w:r>
+      <w:r>
+        <w:t>estigate the effect of five factors on the free</w:t>
+      </w:r>
+      <w:bookmarkStart w:id="0" w:name="_GoBack"/>
+      <w:bookmarkEnd w:id="0"/>
+      <w:r>
+        <w:t xml:space="preserve"> height of leaf springs used in an automotive application. The factors are A = furnace temperature, B = heating time, C = transfer time. D = hold down time, and E = quench oil temperature. The data are shown below:</w:t>
       </w:r>
     </w:p>
     <w:p/>
@@ -55,7 +79,7 @@
           <w:insideH w:val="single" w:sz="4" w:space="0" w:color="auto"/>
           <w:insideV w:val="single" w:sz="4" w:space="0" w:color="auto"/>
         </w:tblBorders>
-        <w:tblLook w:val="04A0"/>
+        <w:tblLook w:val="04A0" w:firstRow="1" w:lastRow="0" w:firstColumn="1" w:lastColumn="0" w:noHBand="0" w:noVBand="1"/>
       </w:tblPr>
       <w:tblGrid>
         <w:gridCol w:w="1200"/>
@@ -9959,6 +9983,74 @@
       </w:tr>
     </w:tbl>
     <w:p/>
+    <w:p>
+      <w:pPr>
+        <w:pStyle w:val="ListParagraph"/>
+        <w:numPr>
+          <w:ilvl w:val="0"/>
+          <w:numId w:val="25"/>
+        </w:numPr>
+      </w:pPr>
+      <w:r>
+        <w:t xml:space="preserve"> </w:t>
+      </w:r>
+      <w:r>
+        <w:t>Write out the alias structure for this design. What is the resolution of this design?</w:t>
+      </w:r>
+    </w:p>
+    <w:p>
+      <w:pPr>
+        <w:pStyle w:val="ListParagraph"/>
+        <w:numPr>
+          <w:ilvl w:val="0"/>
+          <w:numId w:val="25"/>
+        </w:numPr>
+      </w:pPr>
+      <w:r>
+        <w:t>Analyze the data. What factors influence the mean free height?</w:t>
+      </w:r>
+    </w:p>
+    <w:p>
+      <w:pPr>
+        <w:pStyle w:val="ListParagraph"/>
+        <w:numPr>
+          <w:ilvl w:val="0"/>
+          <w:numId w:val="25"/>
+        </w:numPr>
+      </w:pPr>
+      <w:r>
+        <w:t>Calculate the range and standard deviation of the free height for each run. Is there any indication that any of these factors affects variability in the free height?</w:t>
+      </w:r>
+    </w:p>
+    <w:p>
+      <w:pPr>
+        <w:pStyle w:val="ListParagraph"/>
+        <w:numPr>
+          <w:ilvl w:val="0"/>
+          <w:numId w:val="25"/>
+        </w:numPr>
+      </w:pPr>
+      <w:r>
+        <w:t>Analyze the residuals from this experiment, and comment on your findings.</w:t>
+      </w:r>
+    </w:p>
+    <w:p>
+      <w:pPr>
+        <w:pStyle w:val="ListParagraph"/>
+        <w:numPr>
+          <w:ilvl w:val="0"/>
+          <w:numId w:val="25"/>
+        </w:numPr>
+      </w:pPr>
+      <w:r>
+        <w:t>Is this the best possible design for five factors in 16 runs? Specifically, can you find a fractional design for five factors in 16 runs with a higher resolution than this one?</w:t>
+      </w:r>
+    </w:p>
+    <w:p>
+      <w:pPr>
+        <w:pStyle w:val="ListParagraph"/>
+      </w:pPr>
+    </w:p>
     <w:p>
       <w:r>
         <w:t>8.11</w:t>
@@ -9987,32 +10079,2103 @@
         <w:t>5-2</w:t>
       </w:r>
       <w:r>
-        <w:t xml:space="preserve"> design to investigate the effect of A = condensation temperature, B = amount of material 1, C = solvent volume , D = condesation time, and E = amount of material 2 on yield. The results obtained are as follows:</w:t>
+        <w:t xml:space="preserve"> design to investigate the effect of A = condensation temperature, B = amount of material 1, C = solvent </w:t>
+      </w:r>
+      <w:proofErr w:type="gramStart"/>
+      <w:r>
+        <w:t>volume ,</w:t>
+      </w:r>
+      <w:proofErr w:type="gramEnd"/>
+      <w:r>
+        <w:t xml:space="preserve"> D = </w:t>
+      </w:r>
+      <w:proofErr w:type="spellStart"/>
+      <w:r>
+        <w:t>condesation</w:t>
+      </w:r>
+      <w:proofErr w:type="spellEnd"/>
+      <w:r>
+        <w:t xml:space="preserve"> time, and E = amount of material 2 on yield. The results obtained are as follows:</w:t>
       </w:r>
     </w:p>
     <w:p>
       <w:r>
-        <w:t xml:space="preserve"> e = 23.2, ad = 16.9, cd = 23.8, bde = 16.8, ab = 15.5, bc = 16.2 ace = 23.4, abcde = 18.1</w:t>
+        <w:t xml:space="preserve"> e = 23.2, ad = 16.9, cd = 23.8, </w:t>
+      </w:r>
+      <w:proofErr w:type="spellStart"/>
+      <w:r>
+        <w:t>bde</w:t>
+      </w:r>
+      <w:proofErr w:type="spellEnd"/>
+      <w:r>
+        <w:t xml:space="preserve"> = 16.8, ab = 15.5, </w:t>
+      </w:r>
+      <w:proofErr w:type="spellStart"/>
+      <w:proofErr w:type="gramStart"/>
+      <w:r>
+        <w:t>bc</w:t>
+      </w:r>
+      <w:proofErr w:type="spellEnd"/>
+      <w:proofErr w:type="gramEnd"/>
+      <w:r>
+        <w:t xml:space="preserve"> = 16.2 ace = 23.4, </w:t>
+      </w:r>
+      <w:proofErr w:type="spellStart"/>
+      <w:r>
+        <w:t>abcde</w:t>
+      </w:r>
+      <w:proofErr w:type="spellEnd"/>
+      <w:r>
+        <w:t xml:space="preserve"> = 18.1</w:t>
+      </w:r>
+    </w:p>
+    <w:p/>
+    <w:p>
+      <w:pPr>
+        <w:pStyle w:val="ListParagraph"/>
+        <w:numPr>
+          <w:ilvl w:val="0"/>
+          <w:numId w:val="24"/>
+        </w:numPr>
+      </w:pPr>
+      <w:r>
+        <w:t>Verify that the design generators used were I = ACE and I = BDE</w:t>
+      </w:r>
+    </w:p>
+    <w:p>
+      <w:pPr>
+        <w:pStyle w:val="ListParagraph"/>
+        <w:numPr>
+          <w:ilvl w:val="0"/>
+          <w:numId w:val="24"/>
+        </w:numPr>
+      </w:pPr>
+      <w:r>
+        <w:t>Write down the complete defining relation and the aliases for this design.</w:t>
+      </w:r>
+    </w:p>
+    <w:p>
+      <w:pPr>
+        <w:pStyle w:val="ListParagraph"/>
+        <w:numPr>
+          <w:ilvl w:val="0"/>
+          <w:numId w:val="24"/>
+        </w:numPr>
+      </w:pPr>
+      <w:r>
+        <w:t>Estimate that main effects.</w:t>
+      </w:r>
+    </w:p>
+    <w:p>
+      <w:pPr>
+        <w:pStyle w:val="ListParagraph"/>
+        <w:numPr>
+          <w:ilvl w:val="0"/>
+          <w:numId w:val="24"/>
+        </w:numPr>
+      </w:pPr>
+      <w:proofErr w:type="spellStart"/>
+      <w:r>
+        <w:t>Preapare</w:t>
+      </w:r>
+      <w:proofErr w:type="spellEnd"/>
+      <w:r>
+        <w:t xml:space="preserve"> an analysis of variance table. Verify that the AB and AD interactions are available to use as error.</w:t>
+      </w:r>
+    </w:p>
+    <w:p>
+      <w:pPr>
+        <w:pStyle w:val="ListParagraph"/>
+        <w:numPr>
+          <w:ilvl w:val="0"/>
+          <w:numId w:val="24"/>
+        </w:numPr>
+      </w:pPr>
+      <w:r>
+        <w:t>Plot the residuals versus the fitted values. Also construct a normal probability plot of the residuals. Comment on the results.</w:t>
+      </w:r>
+    </w:p>
+    <w:p/>
+    <w:p>
+      <w:pPr>
+        <w:pStyle w:val="Caption"/>
+        <w:jc w:val="center"/>
+      </w:pPr>
+      <w:r>
+        <w:t xml:space="preserve">Table </w:t>
+      </w:r>
+      <w:r>
+        <w:fldChar w:fldCharType="begin"/>
+      </w:r>
+      <w:r>
+        <w:instrText xml:space="preserve"> SEQ Table \* ARABIC </w:instrText>
+      </w:r>
+      <w:r>
+        <w:fldChar w:fldCharType="separate"/>
+      </w:r>
+      <w:r>
+        <w:rPr>
+          <w:noProof/>
+        </w:rPr>
+        <w:t>2</w:t>
+      </w:r>
+      <w:r>
+        <w:rPr>
+          <w:noProof/>
+        </w:rPr>
+        <w:fldChar w:fldCharType="end"/>
+      </w:r>
+      <w:r>
+        <w:t>: Industrial and Engineering Chemistry data</w:t>
+      </w:r>
+    </w:p>
+    <w:tbl>
+      <w:tblPr>
+        <w:tblW w:w="0" w:type="auto"/>
+        <w:jc w:val="center"/>
+        <w:tblInd w:w="93" w:type="dxa"/>
+        <w:tblBorders>
+          <w:top w:val="single" w:sz="4" w:space="0" w:color="auto"/>
+          <w:left w:val="single" w:sz="4" w:space="0" w:color="auto"/>
+          <w:bottom w:val="single" w:sz="4" w:space="0" w:color="auto"/>
+          <w:right w:val="single" w:sz="4" w:space="0" w:color="auto"/>
+          <w:insideH w:val="single" w:sz="4" w:space="0" w:color="auto"/>
+          <w:insideV w:val="single" w:sz="4" w:space="0" w:color="auto"/>
+        </w:tblBorders>
+        <w:tblLook w:val="04A0" w:firstRow="1" w:lastRow="0" w:firstColumn="1" w:lastColumn="0" w:noHBand="0" w:noVBand="1"/>
+      </w:tblPr>
+      <w:tblGrid>
+        <w:gridCol w:w="328"/>
+        <w:gridCol w:w="1451"/>
+        <w:gridCol w:w="1095"/>
+        <w:gridCol w:w="884"/>
+        <w:gridCol w:w="661"/>
+        <w:gridCol w:w="1095"/>
+        <w:gridCol w:w="661"/>
+      </w:tblGrid>
+      <w:tr>
+        <w:trPr>
+          <w:trHeight w:val="255"/>
+          <w:jc w:val="center"/>
+        </w:trPr>
+        <w:tc>
+          <w:tcPr>
+            <w:tcW w:w="0" w:type="auto"/>
+            <w:shd w:val="clear" w:color="auto" w:fill="auto"/>
+            <w:noWrap/>
+            <w:vAlign w:val="bottom"/>
+            <w:hideMark/>
+          </w:tcPr>
+          <w:p>
+            <w:pPr>
+              <w:spacing w:line="240" w:lineRule="auto"/>
+              <w:jc w:val="right"/>
+              <w:rPr>
+                <w:rFonts w:ascii="Arial" w:eastAsia="Times New Roman" w:hAnsi="Arial" w:cs="Arial"/>
+                <w:sz w:val="20"/>
+                <w:szCs w:val="20"/>
+              </w:rPr>
+            </w:pPr>
+          </w:p>
+        </w:tc>
+        <w:tc>
+          <w:tcPr>
+            <w:tcW w:w="0" w:type="auto"/>
+            <w:shd w:val="clear" w:color="auto" w:fill="auto"/>
+            <w:noWrap/>
+            <w:vAlign w:val="bottom"/>
+            <w:hideMark/>
+          </w:tcPr>
+          <w:p>
+            <w:pPr>
+              <w:spacing w:line="240" w:lineRule="auto"/>
+              <w:jc w:val="right"/>
+              <w:rPr>
+                <w:rFonts w:ascii="Arial" w:eastAsia="Times New Roman" w:hAnsi="Arial" w:cs="Arial"/>
+                <w:sz w:val="20"/>
+                <w:szCs w:val="20"/>
+              </w:rPr>
+            </w:pPr>
+            <w:r>
+              <w:rPr>
+                <w:rFonts w:ascii="Arial" w:eastAsia="Times New Roman" w:hAnsi="Arial" w:cs="Arial"/>
+                <w:sz w:val="20"/>
+                <w:szCs w:val="20"/>
+              </w:rPr>
+              <w:t>Condensation</w:t>
+            </w:r>
+          </w:p>
+        </w:tc>
+        <w:tc>
+          <w:tcPr>
+            <w:tcW w:w="0" w:type="auto"/>
+            <w:shd w:val="clear" w:color="auto" w:fill="auto"/>
+            <w:noWrap/>
+            <w:vAlign w:val="bottom"/>
+            <w:hideMark/>
+          </w:tcPr>
+          <w:p>
+            <w:pPr>
+              <w:spacing w:line="240" w:lineRule="auto"/>
+              <w:jc w:val="right"/>
+              <w:rPr>
+                <w:rFonts w:ascii="Arial" w:eastAsia="Times New Roman" w:hAnsi="Arial" w:cs="Arial"/>
+                <w:sz w:val="20"/>
+                <w:szCs w:val="20"/>
+              </w:rPr>
+            </w:pPr>
+            <w:r>
+              <w:rPr>
+                <w:rFonts w:ascii="Arial" w:eastAsia="Times New Roman" w:hAnsi="Arial" w:cs="Arial"/>
+                <w:sz w:val="20"/>
+                <w:szCs w:val="20"/>
+              </w:rPr>
+              <w:t>Material 1</w:t>
+            </w:r>
+          </w:p>
+        </w:tc>
+        <w:tc>
+          <w:tcPr>
+            <w:tcW w:w="0" w:type="auto"/>
+            <w:shd w:val="clear" w:color="auto" w:fill="auto"/>
+            <w:noWrap/>
+            <w:vAlign w:val="bottom"/>
+            <w:hideMark/>
+          </w:tcPr>
+          <w:p>
+            <w:pPr>
+              <w:spacing w:line="240" w:lineRule="auto"/>
+              <w:jc w:val="right"/>
+              <w:rPr>
+                <w:rFonts w:ascii="Arial" w:eastAsia="Times New Roman" w:hAnsi="Arial" w:cs="Arial"/>
+                <w:sz w:val="20"/>
+                <w:szCs w:val="20"/>
+              </w:rPr>
+            </w:pPr>
+            <w:r>
+              <w:rPr>
+                <w:rFonts w:ascii="Arial" w:eastAsia="Times New Roman" w:hAnsi="Arial" w:cs="Arial"/>
+                <w:sz w:val="20"/>
+                <w:szCs w:val="20"/>
+              </w:rPr>
+              <w:t>Solvent</w:t>
+            </w:r>
+          </w:p>
+        </w:tc>
+        <w:tc>
+          <w:tcPr>
+            <w:tcW w:w="0" w:type="auto"/>
+            <w:shd w:val="clear" w:color="auto" w:fill="auto"/>
+            <w:noWrap/>
+            <w:vAlign w:val="bottom"/>
+            <w:hideMark/>
+          </w:tcPr>
+          <w:p>
+            <w:pPr>
+              <w:spacing w:line="240" w:lineRule="auto"/>
+              <w:jc w:val="right"/>
+              <w:rPr>
+                <w:rFonts w:ascii="Arial" w:eastAsia="Times New Roman" w:hAnsi="Arial" w:cs="Arial"/>
+                <w:sz w:val="20"/>
+                <w:szCs w:val="20"/>
+              </w:rPr>
+            </w:pPr>
+            <w:r>
+              <w:rPr>
+                <w:rFonts w:ascii="Arial" w:eastAsia="Times New Roman" w:hAnsi="Arial" w:cs="Arial"/>
+                <w:sz w:val="20"/>
+                <w:szCs w:val="20"/>
+              </w:rPr>
+              <w:t>Time</w:t>
+            </w:r>
+          </w:p>
+        </w:tc>
+        <w:tc>
+          <w:tcPr>
+            <w:tcW w:w="0" w:type="auto"/>
+            <w:shd w:val="clear" w:color="auto" w:fill="auto"/>
+            <w:noWrap/>
+            <w:vAlign w:val="bottom"/>
+            <w:hideMark/>
+          </w:tcPr>
+          <w:p>
+            <w:pPr>
+              <w:spacing w:line="240" w:lineRule="auto"/>
+              <w:jc w:val="right"/>
+              <w:rPr>
+                <w:rFonts w:ascii="Arial" w:eastAsia="Times New Roman" w:hAnsi="Arial" w:cs="Arial"/>
+                <w:sz w:val="20"/>
+                <w:szCs w:val="20"/>
+              </w:rPr>
+            </w:pPr>
+            <w:r>
+              <w:rPr>
+                <w:rFonts w:ascii="Arial" w:eastAsia="Times New Roman" w:hAnsi="Arial" w:cs="Arial"/>
+                <w:sz w:val="20"/>
+                <w:szCs w:val="20"/>
+              </w:rPr>
+              <w:t>Material 2</w:t>
+            </w:r>
+          </w:p>
+        </w:tc>
+        <w:tc>
+          <w:tcPr>
+            <w:tcW w:w="0" w:type="auto"/>
+            <w:shd w:val="clear" w:color="auto" w:fill="auto"/>
+            <w:noWrap/>
+            <w:vAlign w:val="bottom"/>
+            <w:hideMark/>
+          </w:tcPr>
+          <w:p>
+            <w:pPr>
+              <w:spacing w:line="240" w:lineRule="auto"/>
+              <w:jc w:val="right"/>
+              <w:rPr>
+                <w:rFonts w:ascii="Arial" w:eastAsia="Times New Roman" w:hAnsi="Arial" w:cs="Arial"/>
+                <w:sz w:val="20"/>
+                <w:szCs w:val="20"/>
+              </w:rPr>
+            </w:pPr>
+            <w:r>
+              <w:rPr>
+                <w:rFonts w:ascii="Arial" w:eastAsia="Times New Roman" w:hAnsi="Arial" w:cs="Arial"/>
+                <w:sz w:val="20"/>
+                <w:szCs w:val="20"/>
+              </w:rPr>
+              <w:t>Yield</w:t>
+            </w:r>
+          </w:p>
+        </w:tc>
+      </w:tr>
+      <w:tr>
+        <w:trPr>
+          <w:trHeight w:val="255"/>
+          <w:jc w:val="center"/>
+        </w:trPr>
+        <w:tc>
+          <w:tcPr>
+            <w:tcW w:w="0" w:type="auto"/>
+            <w:shd w:val="clear" w:color="auto" w:fill="auto"/>
+            <w:noWrap/>
+            <w:vAlign w:val="bottom"/>
+            <w:hideMark/>
+          </w:tcPr>
+          <w:p>
+            <w:pPr>
+              <w:spacing w:line="240" w:lineRule="auto"/>
+              <w:jc w:val="right"/>
+              <w:rPr>
+                <w:rFonts w:ascii="Arial" w:eastAsia="Times New Roman" w:hAnsi="Arial" w:cs="Arial"/>
+                <w:sz w:val="20"/>
+                <w:szCs w:val="20"/>
+              </w:rPr>
+            </w:pPr>
+            <w:r>
+              <w:rPr>
+                <w:rFonts w:ascii="Arial" w:eastAsia="Times New Roman" w:hAnsi="Arial" w:cs="Arial"/>
+                <w:sz w:val="20"/>
+                <w:szCs w:val="20"/>
+              </w:rPr>
+              <w:t>1</w:t>
+            </w:r>
+          </w:p>
+        </w:tc>
+        <w:tc>
+          <w:tcPr>
+            <w:tcW w:w="0" w:type="auto"/>
+            <w:shd w:val="clear" w:color="auto" w:fill="auto"/>
+            <w:noWrap/>
+            <w:vAlign w:val="bottom"/>
+            <w:hideMark/>
+          </w:tcPr>
+          <w:p>
+            <w:pPr>
+              <w:spacing w:line="240" w:lineRule="auto"/>
+              <w:jc w:val="right"/>
+              <w:rPr>
+                <w:rFonts w:ascii="Arial" w:eastAsia="Times New Roman" w:hAnsi="Arial" w:cs="Arial"/>
+                <w:sz w:val="20"/>
+                <w:szCs w:val="20"/>
+              </w:rPr>
+            </w:pPr>
+            <w:r>
+              <w:rPr>
+                <w:rFonts w:ascii="Arial" w:eastAsia="Times New Roman" w:hAnsi="Arial" w:cs="Arial"/>
+                <w:sz w:val="20"/>
+                <w:szCs w:val="20"/>
+              </w:rPr>
+              <w:t>-1</w:t>
+            </w:r>
+          </w:p>
+        </w:tc>
+        <w:tc>
+          <w:tcPr>
+            <w:tcW w:w="0" w:type="auto"/>
+            <w:shd w:val="clear" w:color="auto" w:fill="auto"/>
+            <w:noWrap/>
+            <w:vAlign w:val="bottom"/>
+            <w:hideMark/>
+          </w:tcPr>
+          <w:p>
+            <w:pPr>
+              <w:spacing w:line="240" w:lineRule="auto"/>
+              <w:jc w:val="right"/>
+              <w:rPr>
+                <w:rFonts w:ascii="Arial" w:eastAsia="Times New Roman" w:hAnsi="Arial" w:cs="Arial"/>
+                <w:sz w:val="20"/>
+                <w:szCs w:val="20"/>
+              </w:rPr>
+            </w:pPr>
+            <w:r>
+              <w:rPr>
+                <w:rFonts w:ascii="Arial" w:eastAsia="Times New Roman" w:hAnsi="Arial" w:cs="Arial"/>
+                <w:sz w:val="20"/>
+                <w:szCs w:val="20"/>
+              </w:rPr>
+              <w:t>-1</w:t>
+            </w:r>
+          </w:p>
+        </w:tc>
+        <w:tc>
+          <w:tcPr>
+            <w:tcW w:w="0" w:type="auto"/>
+            <w:shd w:val="clear" w:color="auto" w:fill="auto"/>
+            <w:noWrap/>
+            <w:vAlign w:val="bottom"/>
+            <w:hideMark/>
+          </w:tcPr>
+          <w:p>
+            <w:pPr>
+              <w:spacing w:line="240" w:lineRule="auto"/>
+              <w:jc w:val="right"/>
+              <w:rPr>
+                <w:rFonts w:ascii="Arial" w:eastAsia="Times New Roman" w:hAnsi="Arial" w:cs="Arial"/>
+                <w:sz w:val="20"/>
+                <w:szCs w:val="20"/>
+              </w:rPr>
+            </w:pPr>
+            <w:r>
+              <w:rPr>
+                <w:rFonts w:ascii="Arial" w:eastAsia="Times New Roman" w:hAnsi="Arial" w:cs="Arial"/>
+                <w:sz w:val="20"/>
+                <w:szCs w:val="20"/>
+              </w:rPr>
+              <w:t>-1</w:t>
+            </w:r>
+          </w:p>
+        </w:tc>
+        <w:tc>
+          <w:tcPr>
+            <w:tcW w:w="0" w:type="auto"/>
+            <w:shd w:val="clear" w:color="auto" w:fill="auto"/>
+            <w:noWrap/>
+            <w:vAlign w:val="bottom"/>
+            <w:hideMark/>
+          </w:tcPr>
+          <w:p>
+            <w:pPr>
+              <w:spacing w:line="240" w:lineRule="auto"/>
+              <w:jc w:val="right"/>
+              <w:rPr>
+                <w:rFonts w:ascii="Arial" w:eastAsia="Times New Roman" w:hAnsi="Arial" w:cs="Arial"/>
+                <w:sz w:val="20"/>
+                <w:szCs w:val="20"/>
+              </w:rPr>
+            </w:pPr>
+            <w:r>
+              <w:rPr>
+                <w:rFonts w:ascii="Arial" w:eastAsia="Times New Roman" w:hAnsi="Arial" w:cs="Arial"/>
+                <w:sz w:val="20"/>
+                <w:szCs w:val="20"/>
+              </w:rPr>
+              <w:t>-1</w:t>
+            </w:r>
+          </w:p>
+        </w:tc>
+        <w:tc>
+          <w:tcPr>
+            <w:tcW w:w="0" w:type="auto"/>
+            <w:shd w:val="clear" w:color="auto" w:fill="auto"/>
+            <w:noWrap/>
+            <w:vAlign w:val="bottom"/>
+            <w:hideMark/>
+          </w:tcPr>
+          <w:p>
+            <w:pPr>
+              <w:spacing w:line="240" w:lineRule="auto"/>
+              <w:jc w:val="right"/>
+              <w:rPr>
+                <w:rFonts w:ascii="Arial" w:eastAsia="Times New Roman" w:hAnsi="Arial" w:cs="Arial"/>
+                <w:sz w:val="20"/>
+                <w:szCs w:val="20"/>
+              </w:rPr>
+            </w:pPr>
+            <w:r>
+              <w:rPr>
+                <w:rFonts w:ascii="Arial" w:eastAsia="Times New Roman" w:hAnsi="Arial" w:cs="Arial"/>
+                <w:sz w:val="20"/>
+                <w:szCs w:val="20"/>
+              </w:rPr>
+              <w:t>1</w:t>
+            </w:r>
+          </w:p>
+        </w:tc>
+        <w:tc>
+          <w:tcPr>
+            <w:tcW w:w="0" w:type="auto"/>
+            <w:shd w:val="clear" w:color="auto" w:fill="auto"/>
+            <w:noWrap/>
+            <w:vAlign w:val="bottom"/>
+            <w:hideMark/>
+          </w:tcPr>
+          <w:p>
+            <w:pPr>
+              <w:spacing w:line="240" w:lineRule="auto"/>
+              <w:jc w:val="right"/>
+              <w:rPr>
+                <w:rFonts w:ascii="Arial" w:eastAsia="Times New Roman" w:hAnsi="Arial" w:cs="Arial"/>
+                <w:sz w:val="20"/>
+                <w:szCs w:val="20"/>
+              </w:rPr>
+            </w:pPr>
+            <w:r>
+              <w:rPr>
+                <w:rFonts w:ascii="Arial" w:eastAsia="Times New Roman" w:hAnsi="Arial" w:cs="Arial"/>
+                <w:sz w:val="20"/>
+                <w:szCs w:val="20"/>
+              </w:rPr>
+              <w:t>23.2</w:t>
+            </w:r>
+          </w:p>
+        </w:tc>
+      </w:tr>
+      <w:tr>
+        <w:trPr>
+          <w:trHeight w:val="255"/>
+          <w:jc w:val="center"/>
+        </w:trPr>
+        <w:tc>
+          <w:tcPr>
+            <w:tcW w:w="0" w:type="auto"/>
+            <w:shd w:val="clear" w:color="auto" w:fill="auto"/>
+            <w:noWrap/>
+            <w:vAlign w:val="bottom"/>
+            <w:hideMark/>
+          </w:tcPr>
+          <w:p>
+            <w:pPr>
+              <w:spacing w:line="240" w:lineRule="auto"/>
+              <w:jc w:val="right"/>
+              <w:rPr>
+                <w:rFonts w:ascii="Arial" w:eastAsia="Times New Roman" w:hAnsi="Arial" w:cs="Arial"/>
+                <w:sz w:val="20"/>
+                <w:szCs w:val="20"/>
+              </w:rPr>
+            </w:pPr>
+            <w:r>
+              <w:rPr>
+                <w:rFonts w:ascii="Arial" w:eastAsia="Times New Roman" w:hAnsi="Arial" w:cs="Arial"/>
+                <w:sz w:val="20"/>
+                <w:szCs w:val="20"/>
+              </w:rPr>
+              <w:t>2</w:t>
+            </w:r>
+          </w:p>
+        </w:tc>
+        <w:tc>
+          <w:tcPr>
+            <w:tcW w:w="0" w:type="auto"/>
+            <w:shd w:val="clear" w:color="auto" w:fill="auto"/>
+            <w:noWrap/>
+            <w:vAlign w:val="bottom"/>
+            <w:hideMark/>
+          </w:tcPr>
+          <w:p>
+            <w:pPr>
+              <w:spacing w:line="240" w:lineRule="auto"/>
+              <w:jc w:val="right"/>
+              <w:rPr>
+                <w:rFonts w:ascii="Arial" w:eastAsia="Times New Roman" w:hAnsi="Arial" w:cs="Arial"/>
+                <w:sz w:val="20"/>
+                <w:szCs w:val="20"/>
+              </w:rPr>
+            </w:pPr>
+            <w:r>
+              <w:rPr>
+                <w:rFonts w:ascii="Arial" w:eastAsia="Times New Roman" w:hAnsi="Arial" w:cs="Arial"/>
+                <w:sz w:val="20"/>
+                <w:szCs w:val="20"/>
+              </w:rPr>
+              <w:t>1</w:t>
+            </w:r>
+          </w:p>
+        </w:tc>
+        <w:tc>
+          <w:tcPr>
+            <w:tcW w:w="0" w:type="auto"/>
+            <w:shd w:val="clear" w:color="auto" w:fill="auto"/>
+            <w:noWrap/>
+            <w:vAlign w:val="bottom"/>
+            <w:hideMark/>
+          </w:tcPr>
+          <w:p>
+            <w:pPr>
+              <w:spacing w:line="240" w:lineRule="auto"/>
+              <w:jc w:val="right"/>
+              <w:rPr>
+                <w:rFonts w:ascii="Arial" w:eastAsia="Times New Roman" w:hAnsi="Arial" w:cs="Arial"/>
+                <w:sz w:val="20"/>
+                <w:szCs w:val="20"/>
+              </w:rPr>
+            </w:pPr>
+            <w:r>
+              <w:rPr>
+                <w:rFonts w:ascii="Arial" w:eastAsia="Times New Roman" w:hAnsi="Arial" w:cs="Arial"/>
+                <w:sz w:val="20"/>
+                <w:szCs w:val="20"/>
+              </w:rPr>
+              <w:t>-1</w:t>
+            </w:r>
+          </w:p>
+        </w:tc>
+        <w:tc>
+          <w:tcPr>
+            <w:tcW w:w="0" w:type="auto"/>
+            <w:shd w:val="clear" w:color="auto" w:fill="auto"/>
+            <w:noWrap/>
+            <w:vAlign w:val="bottom"/>
+            <w:hideMark/>
+          </w:tcPr>
+          <w:p>
+            <w:pPr>
+              <w:spacing w:line="240" w:lineRule="auto"/>
+              <w:jc w:val="right"/>
+              <w:rPr>
+                <w:rFonts w:ascii="Arial" w:eastAsia="Times New Roman" w:hAnsi="Arial" w:cs="Arial"/>
+                <w:sz w:val="20"/>
+                <w:szCs w:val="20"/>
+              </w:rPr>
+            </w:pPr>
+            <w:r>
+              <w:rPr>
+                <w:rFonts w:ascii="Arial" w:eastAsia="Times New Roman" w:hAnsi="Arial" w:cs="Arial"/>
+                <w:sz w:val="20"/>
+                <w:szCs w:val="20"/>
+              </w:rPr>
+              <w:t>-1</w:t>
+            </w:r>
+          </w:p>
+        </w:tc>
+        <w:tc>
+          <w:tcPr>
+            <w:tcW w:w="0" w:type="auto"/>
+            <w:shd w:val="clear" w:color="auto" w:fill="auto"/>
+            <w:noWrap/>
+            <w:vAlign w:val="bottom"/>
+            <w:hideMark/>
+          </w:tcPr>
+          <w:p>
+            <w:pPr>
+              <w:spacing w:line="240" w:lineRule="auto"/>
+              <w:jc w:val="right"/>
+              <w:rPr>
+                <w:rFonts w:ascii="Arial" w:eastAsia="Times New Roman" w:hAnsi="Arial" w:cs="Arial"/>
+                <w:sz w:val="20"/>
+                <w:szCs w:val="20"/>
+              </w:rPr>
+            </w:pPr>
+            <w:r>
+              <w:rPr>
+                <w:rFonts w:ascii="Arial" w:eastAsia="Times New Roman" w:hAnsi="Arial" w:cs="Arial"/>
+                <w:sz w:val="20"/>
+                <w:szCs w:val="20"/>
+              </w:rPr>
+              <w:t>1</w:t>
+            </w:r>
+          </w:p>
+        </w:tc>
+        <w:tc>
+          <w:tcPr>
+            <w:tcW w:w="0" w:type="auto"/>
+            <w:shd w:val="clear" w:color="auto" w:fill="auto"/>
+            <w:noWrap/>
+            <w:vAlign w:val="bottom"/>
+            <w:hideMark/>
+          </w:tcPr>
+          <w:p>
+            <w:pPr>
+              <w:spacing w:line="240" w:lineRule="auto"/>
+              <w:jc w:val="right"/>
+              <w:rPr>
+                <w:rFonts w:ascii="Arial" w:eastAsia="Times New Roman" w:hAnsi="Arial" w:cs="Arial"/>
+                <w:sz w:val="20"/>
+                <w:szCs w:val="20"/>
+              </w:rPr>
+            </w:pPr>
+            <w:r>
+              <w:rPr>
+                <w:rFonts w:ascii="Arial" w:eastAsia="Times New Roman" w:hAnsi="Arial" w:cs="Arial"/>
+                <w:sz w:val="20"/>
+                <w:szCs w:val="20"/>
+              </w:rPr>
+              <w:t>-1</w:t>
+            </w:r>
+          </w:p>
+        </w:tc>
+        <w:tc>
+          <w:tcPr>
+            <w:tcW w:w="0" w:type="auto"/>
+            <w:shd w:val="clear" w:color="auto" w:fill="auto"/>
+            <w:noWrap/>
+            <w:vAlign w:val="bottom"/>
+            <w:hideMark/>
+          </w:tcPr>
+          <w:p>
+            <w:pPr>
+              <w:spacing w:line="240" w:lineRule="auto"/>
+              <w:jc w:val="right"/>
+              <w:rPr>
+                <w:rFonts w:ascii="Arial" w:eastAsia="Times New Roman" w:hAnsi="Arial" w:cs="Arial"/>
+                <w:sz w:val="20"/>
+                <w:szCs w:val="20"/>
+              </w:rPr>
+            </w:pPr>
+            <w:r>
+              <w:rPr>
+                <w:rFonts w:ascii="Arial" w:eastAsia="Times New Roman" w:hAnsi="Arial" w:cs="Arial"/>
+                <w:sz w:val="20"/>
+                <w:szCs w:val="20"/>
+              </w:rPr>
+              <w:t>16.9</w:t>
+            </w:r>
+          </w:p>
+        </w:tc>
+      </w:tr>
+      <w:tr>
+        <w:trPr>
+          <w:trHeight w:val="255"/>
+          <w:jc w:val="center"/>
+        </w:trPr>
+        <w:tc>
+          <w:tcPr>
+            <w:tcW w:w="0" w:type="auto"/>
+            <w:shd w:val="clear" w:color="auto" w:fill="auto"/>
+            <w:noWrap/>
+            <w:vAlign w:val="bottom"/>
+            <w:hideMark/>
+          </w:tcPr>
+          <w:p>
+            <w:pPr>
+              <w:spacing w:line="240" w:lineRule="auto"/>
+              <w:jc w:val="right"/>
+              <w:rPr>
+                <w:rFonts w:ascii="Arial" w:eastAsia="Times New Roman" w:hAnsi="Arial" w:cs="Arial"/>
+                <w:sz w:val="20"/>
+                <w:szCs w:val="20"/>
+              </w:rPr>
+            </w:pPr>
+            <w:r>
+              <w:rPr>
+                <w:rFonts w:ascii="Arial" w:eastAsia="Times New Roman" w:hAnsi="Arial" w:cs="Arial"/>
+                <w:sz w:val="20"/>
+                <w:szCs w:val="20"/>
+              </w:rPr>
+              <w:t>3</w:t>
+            </w:r>
+          </w:p>
+        </w:tc>
+        <w:tc>
+          <w:tcPr>
+            <w:tcW w:w="0" w:type="auto"/>
+            <w:shd w:val="clear" w:color="auto" w:fill="auto"/>
+            <w:noWrap/>
+            <w:vAlign w:val="bottom"/>
+            <w:hideMark/>
+          </w:tcPr>
+          <w:p>
+            <w:pPr>
+              <w:spacing w:line="240" w:lineRule="auto"/>
+              <w:jc w:val="right"/>
+              <w:rPr>
+                <w:rFonts w:ascii="Arial" w:eastAsia="Times New Roman" w:hAnsi="Arial" w:cs="Arial"/>
+                <w:sz w:val="20"/>
+                <w:szCs w:val="20"/>
+              </w:rPr>
+            </w:pPr>
+            <w:r>
+              <w:rPr>
+                <w:rFonts w:ascii="Arial" w:eastAsia="Times New Roman" w:hAnsi="Arial" w:cs="Arial"/>
+                <w:sz w:val="20"/>
+                <w:szCs w:val="20"/>
+              </w:rPr>
+              <w:t>-1</w:t>
+            </w:r>
+          </w:p>
+        </w:tc>
+        <w:tc>
+          <w:tcPr>
+            <w:tcW w:w="0" w:type="auto"/>
+            <w:shd w:val="clear" w:color="auto" w:fill="auto"/>
+            <w:noWrap/>
+            <w:vAlign w:val="bottom"/>
+            <w:hideMark/>
+          </w:tcPr>
+          <w:p>
+            <w:pPr>
+              <w:spacing w:line="240" w:lineRule="auto"/>
+              <w:jc w:val="right"/>
+              <w:rPr>
+                <w:rFonts w:ascii="Arial" w:eastAsia="Times New Roman" w:hAnsi="Arial" w:cs="Arial"/>
+                <w:sz w:val="20"/>
+                <w:szCs w:val="20"/>
+              </w:rPr>
+            </w:pPr>
+            <w:r>
+              <w:rPr>
+                <w:rFonts w:ascii="Arial" w:eastAsia="Times New Roman" w:hAnsi="Arial" w:cs="Arial"/>
+                <w:sz w:val="20"/>
+                <w:szCs w:val="20"/>
+              </w:rPr>
+              <w:t>1</w:t>
+            </w:r>
+          </w:p>
+        </w:tc>
+        <w:tc>
+          <w:tcPr>
+            <w:tcW w:w="0" w:type="auto"/>
+            <w:shd w:val="clear" w:color="auto" w:fill="auto"/>
+            <w:noWrap/>
+            <w:vAlign w:val="bottom"/>
+            <w:hideMark/>
+          </w:tcPr>
+          <w:p>
+            <w:pPr>
+              <w:spacing w:line="240" w:lineRule="auto"/>
+              <w:jc w:val="right"/>
+              <w:rPr>
+                <w:rFonts w:ascii="Arial" w:eastAsia="Times New Roman" w:hAnsi="Arial" w:cs="Arial"/>
+                <w:sz w:val="20"/>
+                <w:szCs w:val="20"/>
+              </w:rPr>
+            </w:pPr>
+            <w:r>
+              <w:rPr>
+                <w:rFonts w:ascii="Arial" w:eastAsia="Times New Roman" w:hAnsi="Arial" w:cs="Arial"/>
+                <w:sz w:val="20"/>
+                <w:szCs w:val="20"/>
+              </w:rPr>
+              <w:t>-1</w:t>
+            </w:r>
+          </w:p>
+        </w:tc>
+        <w:tc>
+          <w:tcPr>
+            <w:tcW w:w="0" w:type="auto"/>
+            <w:shd w:val="clear" w:color="auto" w:fill="auto"/>
+            <w:noWrap/>
+            <w:vAlign w:val="bottom"/>
+            <w:hideMark/>
+          </w:tcPr>
+          <w:p>
+            <w:pPr>
+              <w:spacing w:line="240" w:lineRule="auto"/>
+              <w:jc w:val="right"/>
+              <w:rPr>
+                <w:rFonts w:ascii="Arial" w:eastAsia="Times New Roman" w:hAnsi="Arial" w:cs="Arial"/>
+                <w:sz w:val="20"/>
+                <w:szCs w:val="20"/>
+              </w:rPr>
+            </w:pPr>
+            <w:r>
+              <w:rPr>
+                <w:rFonts w:ascii="Arial" w:eastAsia="Times New Roman" w:hAnsi="Arial" w:cs="Arial"/>
+                <w:sz w:val="20"/>
+                <w:szCs w:val="20"/>
+              </w:rPr>
+              <w:t>1</w:t>
+            </w:r>
+          </w:p>
+        </w:tc>
+        <w:tc>
+          <w:tcPr>
+            <w:tcW w:w="0" w:type="auto"/>
+            <w:shd w:val="clear" w:color="auto" w:fill="auto"/>
+            <w:noWrap/>
+            <w:vAlign w:val="bottom"/>
+            <w:hideMark/>
+          </w:tcPr>
+          <w:p>
+            <w:pPr>
+              <w:spacing w:line="240" w:lineRule="auto"/>
+              <w:jc w:val="right"/>
+              <w:rPr>
+                <w:rFonts w:ascii="Arial" w:eastAsia="Times New Roman" w:hAnsi="Arial" w:cs="Arial"/>
+                <w:sz w:val="20"/>
+                <w:szCs w:val="20"/>
+              </w:rPr>
+            </w:pPr>
+            <w:r>
+              <w:rPr>
+                <w:rFonts w:ascii="Arial" w:eastAsia="Times New Roman" w:hAnsi="Arial" w:cs="Arial"/>
+                <w:sz w:val="20"/>
+                <w:szCs w:val="20"/>
+              </w:rPr>
+              <w:t>1</w:t>
+            </w:r>
+          </w:p>
+        </w:tc>
+        <w:tc>
+          <w:tcPr>
+            <w:tcW w:w="0" w:type="auto"/>
+            <w:shd w:val="clear" w:color="auto" w:fill="auto"/>
+            <w:noWrap/>
+            <w:vAlign w:val="bottom"/>
+            <w:hideMark/>
+          </w:tcPr>
+          <w:p>
+            <w:pPr>
+              <w:spacing w:line="240" w:lineRule="auto"/>
+              <w:jc w:val="right"/>
+              <w:rPr>
+                <w:rFonts w:ascii="Arial" w:eastAsia="Times New Roman" w:hAnsi="Arial" w:cs="Arial"/>
+                <w:sz w:val="20"/>
+                <w:szCs w:val="20"/>
+              </w:rPr>
+            </w:pPr>
+            <w:r>
+              <w:rPr>
+                <w:rFonts w:ascii="Arial" w:eastAsia="Times New Roman" w:hAnsi="Arial" w:cs="Arial"/>
+                <w:sz w:val="20"/>
+                <w:szCs w:val="20"/>
+              </w:rPr>
+              <w:t>16.8</w:t>
+            </w:r>
+          </w:p>
+        </w:tc>
+      </w:tr>
+      <w:tr>
+        <w:trPr>
+          <w:trHeight w:val="255"/>
+          <w:jc w:val="center"/>
+        </w:trPr>
+        <w:tc>
+          <w:tcPr>
+            <w:tcW w:w="0" w:type="auto"/>
+            <w:shd w:val="clear" w:color="auto" w:fill="auto"/>
+            <w:noWrap/>
+            <w:vAlign w:val="bottom"/>
+            <w:hideMark/>
+          </w:tcPr>
+          <w:p>
+            <w:pPr>
+              <w:spacing w:line="240" w:lineRule="auto"/>
+              <w:jc w:val="right"/>
+              <w:rPr>
+                <w:rFonts w:ascii="Arial" w:eastAsia="Times New Roman" w:hAnsi="Arial" w:cs="Arial"/>
+                <w:sz w:val="20"/>
+                <w:szCs w:val="20"/>
+              </w:rPr>
+            </w:pPr>
+            <w:r>
+              <w:rPr>
+                <w:rFonts w:ascii="Arial" w:eastAsia="Times New Roman" w:hAnsi="Arial" w:cs="Arial"/>
+                <w:sz w:val="20"/>
+                <w:szCs w:val="20"/>
+              </w:rPr>
+              <w:t>4</w:t>
+            </w:r>
+          </w:p>
+        </w:tc>
+        <w:tc>
+          <w:tcPr>
+            <w:tcW w:w="0" w:type="auto"/>
+            <w:shd w:val="clear" w:color="auto" w:fill="auto"/>
+            <w:noWrap/>
+            <w:vAlign w:val="bottom"/>
+            <w:hideMark/>
+          </w:tcPr>
+          <w:p>
+            <w:pPr>
+              <w:spacing w:line="240" w:lineRule="auto"/>
+              <w:jc w:val="right"/>
+              <w:rPr>
+                <w:rFonts w:ascii="Arial" w:eastAsia="Times New Roman" w:hAnsi="Arial" w:cs="Arial"/>
+                <w:sz w:val="20"/>
+                <w:szCs w:val="20"/>
+              </w:rPr>
+            </w:pPr>
+            <w:r>
+              <w:rPr>
+                <w:rFonts w:ascii="Arial" w:eastAsia="Times New Roman" w:hAnsi="Arial" w:cs="Arial"/>
+                <w:sz w:val="20"/>
+                <w:szCs w:val="20"/>
+              </w:rPr>
+              <w:t>1</w:t>
+            </w:r>
+          </w:p>
+        </w:tc>
+        <w:tc>
+          <w:tcPr>
+            <w:tcW w:w="0" w:type="auto"/>
+            <w:shd w:val="clear" w:color="auto" w:fill="auto"/>
+            <w:noWrap/>
+            <w:vAlign w:val="bottom"/>
+            <w:hideMark/>
+          </w:tcPr>
+          <w:p>
+            <w:pPr>
+              <w:spacing w:line="240" w:lineRule="auto"/>
+              <w:jc w:val="right"/>
+              <w:rPr>
+                <w:rFonts w:ascii="Arial" w:eastAsia="Times New Roman" w:hAnsi="Arial" w:cs="Arial"/>
+                <w:sz w:val="20"/>
+                <w:szCs w:val="20"/>
+              </w:rPr>
+            </w:pPr>
+            <w:r>
+              <w:rPr>
+                <w:rFonts w:ascii="Arial" w:eastAsia="Times New Roman" w:hAnsi="Arial" w:cs="Arial"/>
+                <w:sz w:val="20"/>
+                <w:szCs w:val="20"/>
+              </w:rPr>
+              <w:t>1</w:t>
+            </w:r>
+          </w:p>
+        </w:tc>
+        <w:tc>
+          <w:tcPr>
+            <w:tcW w:w="0" w:type="auto"/>
+            <w:shd w:val="clear" w:color="auto" w:fill="auto"/>
+            <w:noWrap/>
+            <w:vAlign w:val="bottom"/>
+            <w:hideMark/>
+          </w:tcPr>
+          <w:p>
+            <w:pPr>
+              <w:spacing w:line="240" w:lineRule="auto"/>
+              <w:jc w:val="right"/>
+              <w:rPr>
+                <w:rFonts w:ascii="Arial" w:eastAsia="Times New Roman" w:hAnsi="Arial" w:cs="Arial"/>
+                <w:sz w:val="20"/>
+                <w:szCs w:val="20"/>
+              </w:rPr>
+            </w:pPr>
+            <w:r>
+              <w:rPr>
+                <w:rFonts w:ascii="Arial" w:eastAsia="Times New Roman" w:hAnsi="Arial" w:cs="Arial"/>
+                <w:sz w:val="20"/>
+                <w:szCs w:val="20"/>
+              </w:rPr>
+              <w:t>-1</w:t>
+            </w:r>
+          </w:p>
+        </w:tc>
+        <w:tc>
+          <w:tcPr>
+            <w:tcW w:w="0" w:type="auto"/>
+            <w:shd w:val="clear" w:color="auto" w:fill="auto"/>
+            <w:noWrap/>
+            <w:vAlign w:val="bottom"/>
+            <w:hideMark/>
+          </w:tcPr>
+          <w:p>
+            <w:pPr>
+              <w:spacing w:line="240" w:lineRule="auto"/>
+              <w:jc w:val="right"/>
+              <w:rPr>
+                <w:rFonts w:ascii="Arial" w:eastAsia="Times New Roman" w:hAnsi="Arial" w:cs="Arial"/>
+                <w:sz w:val="20"/>
+                <w:szCs w:val="20"/>
+              </w:rPr>
+            </w:pPr>
+            <w:r>
+              <w:rPr>
+                <w:rFonts w:ascii="Arial" w:eastAsia="Times New Roman" w:hAnsi="Arial" w:cs="Arial"/>
+                <w:sz w:val="20"/>
+                <w:szCs w:val="20"/>
+              </w:rPr>
+              <w:t>-1</w:t>
+            </w:r>
+          </w:p>
+        </w:tc>
+        <w:tc>
+          <w:tcPr>
+            <w:tcW w:w="0" w:type="auto"/>
+            <w:shd w:val="clear" w:color="auto" w:fill="auto"/>
+            <w:noWrap/>
+            <w:vAlign w:val="bottom"/>
+            <w:hideMark/>
+          </w:tcPr>
+          <w:p>
+            <w:pPr>
+              <w:spacing w:line="240" w:lineRule="auto"/>
+              <w:jc w:val="right"/>
+              <w:rPr>
+                <w:rFonts w:ascii="Arial" w:eastAsia="Times New Roman" w:hAnsi="Arial" w:cs="Arial"/>
+                <w:sz w:val="20"/>
+                <w:szCs w:val="20"/>
+              </w:rPr>
+            </w:pPr>
+            <w:r>
+              <w:rPr>
+                <w:rFonts w:ascii="Arial" w:eastAsia="Times New Roman" w:hAnsi="Arial" w:cs="Arial"/>
+                <w:sz w:val="20"/>
+                <w:szCs w:val="20"/>
+              </w:rPr>
+              <w:t>-1</w:t>
+            </w:r>
+          </w:p>
+        </w:tc>
+        <w:tc>
+          <w:tcPr>
+            <w:tcW w:w="0" w:type="auto"/>
+            <w:shd w:val="clear" w:color="auto" w:fill="auto"/>
+            <w:noWrap/>
+            <w:vAlign w:val="bottom"/>
+            <w:hideMark/>
+          </w:tcPr>
+          <w:p>
+            <w:pPr>
+              <w:spacing w:line="240" w:lineRule="auto"/>
+              <w:jc w:val="right"/>
+              <w:rPr>
+                <w:rFonts w:ascii="Arial" w:eastAsia="Times New Roman" w:hAnsi="Arial" w:cs="Arial"/>
+                <w:sz w:val="20"/>
+                <w:szCs w:val="20"/>
+              </w:rPr>
+            </w:pPr>
+            <w:r>
+              <w:rPr>
+                <w:rFonts w:ascii="Arial" w:eastAsia="Times New Roman" w:hAnsi="Arial" w:cs="Arial"/>
+                <w:sz w:val="20"/>
+                <w:szCs w:val="20"/>
+              </w:rPr>
+              <w:t>15.5</w:t>
+            </w:r>
+          </w:p>
+        </w:tc>
+      </w:tr>
+      <w:tr>
+        <w:trPr>
+          <w:trHeight w:val="255"/>
+          <w:jc w:val="center"/>
+        </w:trPr>
+        <w:tc>
+          <w:tcPr>
+            <w:tcW w:w="0" w:type="auto"/>
+            <w:shd w:val="clear" w:color="auto" w:fill="auto"/>
+            <w:noWrap/>
+            <w:vAlign w:val="bottom"/>
+            <w:hideMark/>
+          </w:tcPr>
+          <w:p>
+            <w:pPr>
+              <w:spacing w:line="240" w:lineRule="auto"/>
+              <w:jc w:val="right"/>
+              <w:rPr>
+                <w:rFonts w:ascii="Arial" w:eastAsia="Times New Roman" w:hAnsi="Arial" w:cs="Arial"/>
+                <w:sz w:val="20"/>
+                <w:szCs w:val="20"/>
+              </w:rPr>
+            </w:pPr>
+            <w:r>
+              <w:rPr>
+                <w:rFonts w:ascii="Arial" w:eastAsia="Times New Roman" w:hAnsi="Arial" w:cs="Arial"/>
+                <w:sz w:val="20"/>
+                <w:szCs w:val="20"/>
+              </w:rPr>
+              <w:t>5</w:t>
+            </w:r>
+          </w:p>
+        </w:tc>
+        <w:tc>
+          <w:tcPr>
+            <w:tcW w:w="0" w:type="auto"/>
+            <w:shd w:val="clear" w:color="auto" w:fill="auto"/>
+            <w:noWrap/>
+            <w:vAlign w:val="bottom"/>
+            <w:hideMark/>
+          </w:tcPr>
+          <w:p>
+            <w:pPr>
+              <w:spacing w:line="240" w:lineRule="auto"/>
+              <w:jc w:val="right"/>
+              <w:rPr>
+                <w:rFonts w:ascii="Arial" w:eastAsia="Times New Roman" w:hAnsi="Arial" w:cs="Arial"/>
+                <w:sz w:val="20"/>
+                <w:szCs w:val="20"/>
+              </w:rPr>
+            </w:pPr>
+            <w:r>
+              <w:rPr>
+                <w:rFonts w:ascii="Arial" w:eastAsia="Times New Roman" w:hAnsi="Arial" w:cs="Arial"/>
+                <w:sz w:val="20"/>
+                <w:szCs w:val="20"/>
+              </w:rPr>
+              <w:t>-1</w:t>
+            </w:r>
+          </w:p>
+        </w:tc>
+        <w:tc>
+          <w:tcPr>
+            <w:tcW w:w="0" w:type="auto"/>
+            <w:shd w:val="clear" w:color="auto" w:fill="auto"/>
+            <w:noWrap/>
+            <w:vAlign w:val="bottom"/>
+            <w:hideMark/>
+          </w:tcPr>
+          <w:p>
+            <w:pPr>
+              <w:spacing w:line="240" w:lineRule="auto"/>
+              <w:jc w:val="right"/>
+              <w:rPr>
+                <w:rFonts w:ascii="Arial" w:eastAsia="Times New Roman" w:hAnsi="Arial" w:cs="Arial"/>
+                <w:sz w:val="20"/>
+                <w:szCs w:val="20"/>
+              </w:rPr>
+            </w:pPr>
+            <w:r>
+              <w:rPr>
+                <w:rFonts w:ascii="Arial" w:eastAsia="Times New Roman" w:hAnsi="Arial" w:cs="Arial"/>
+                <w:sz w:val="20"/>
+                <w:szCs w:val="20"/>
+              </w:rPr>
+              <w:t>-1</w:t>
+            </w:r>
+          </w:p>
+        </w:tc>
+        <w:tc>
+          <w:tcPr>
+            <w:tcW w:w="0" w:type="auto"/>
+            <w:shd w:val="clear" w:color="auto" w:fill="auto"/>
+            <w:noWrap/>
+            <w:vAlign w:val="bottom"/>
+            <w:hideMark/>
+          </w:tcPr>
+          <w:p>
+            <w:pPr>
+              <w:spacing w:line="240" w:lineRule="auto"/>
+              <w:jc w:val="right"/>
+              <w:rPr>
+                <w:rFonts w:ascii="Arial" w:eastAsia="Times New Roman" w:hAnsi="Arial" w:cs="Arial"/>
+                <w:sz w:val="20"/>
+                <w:szCs w:val="20"/>
+              </w:rPr>
+            </w:pPr>
+            <w:r>
+              <w:rPr>
+                <w:rFonts w:ascii="Arial" w:eastAsia="Times New Roman" w:hAnsi="Arial" w:cs="Arial"/>
+                <w:sz w:val="20"/>
+                <w:szCs w:val="20"/>
+              </w:rPr>
+              <w:t>1</w:t>
+            </w:r>
+          </w:p>
+        </w:tc>
+        <w:tc>
+          <w:tcPr>
+            <w:tcW w:w="0" w:type="auto"/>
+            <w:shd w:val="clear" w:color="auto" w:fill="auto"/>
+            <w:noWrap/>
+            <w:vAlign w:val="bottom"/>
+            <w:hideMark/>
+          </w:tcPr>
+          <w:p>
+            <w:pPr>
+              <w:spacing w:line="240" w:lineRule="auto"/>
+              <w:jc w:val="right"/>
+              <w:rPr>
+                <w:rFonts w:ascii="Arial" w:eastAsia="Times New Roman" w:hAnsi="Arial" w:cs="Arial"/>
+                <w:sz w:val="20"/>
+                <w:szCs w:val="20"/>
+              </w:rPr>
+            </w:pPr>
+            <w:r>
+              <w:rPr>
+                <w:rFonts w:ascii="Arial" w:eastAsia="Times New Roman" w:hAnsi="Arial" w:cs="Arial"/>
+                <w:sz w:val="20"/>
+                <w:szCs w:val="20"/>
+              </w:rPr>
+              <w:t>1</w:t>
+            </w:r>
+          </w:p>
+        </w:tc>
+        <w:tc>
+          <w:tcPr>
+            <w:tcW w:w="0" w:type="auto"/>
+            <w:shd w:val="clear" w:color="auto" w:fill="auto"/>
+            <w:noWrap/>
+            <w:vAlign w:val="bottom"/>
+            <w:hideMark/>
+          </w:tcPr>
+          <w:p>
+            <w:pPr>
+              <w:spacing w:line="240" w:lineRule="auto"/>
+              <w:jc w:val="right"/>
+              <w:rPr>
+                <w:rFonts w:ascii="Arial" w:eastAsia="Times New Roman" w:hAnsi="Arial" w:cs="Arial"/>
+                <w:sz w:val="20"/>
+                <w:szCs w:val="20"/>
+              </w:rPr>
+            </w:pPr>
+            <w:r>
+              <w:rPr>
+                <w:rFonts w:ascii="Arial" w:eastAsia="Times New Roman" w:hAnsi="Arial" w:cs="Arial"/>
+                <w:sz w:val="20"/>
+                <w:szCs w:val="20"/>
+              </w:rPr>
+              <w:t>-1</w:t>
+            </w:r>
+          </w:p>
+        </w:tc>
+        <w:tc>
+          <w:tcPr>
+            <w:tcW w:w="0" w:type="auto"/>
+            <w:shd w:val="clear" w:color="auto" w:fill="auto"/>
+            <w:noWrap/>
+            <w:vAlign w:val="bottom"/>
+            <w:hideMark/>
+          </w:tcPr>
+          <w:p>
+            <w:pPr>
+              <w:spacing w:line="240" w:lineRule="auto"/>
+              <w:jc w:val="right"/>
+              <w:rPr>
+                <w:rFonts w:ascii="Arial" w:eastAsia="Times New Roman" w:hAnsi="Arial" w:cs="Arial"/>
+                <w:sz w:val="20"/>
+                <w:szCs w:val="20"/>
+              </w:rPr>
+            </w:pPr>
+            <w:r>
+              <w:rPr>
+                <w:rFonts w:ascii="Arial" w:eastAsia="Times New Roman" w:hAnsi="Arial" w:cs="Arial"/>
+                <w:sz w:val="20"/>
+                <w:szCs w:val="20"/>
+              </w:rPr>
+              <w:t>23.8</w:t>
+            </w:r>
+          </w:p>
+        </w:tc>
+      </w:tr>
+      <w:tr>
+        <w:trPr>
+          <w:trHeight w:val="255"/>
+          <w:jc w:val="center"/>
+        </w:trPr>
+        <w:tc>
+          <w:tcPr>
+            <w:tcW w:w="0" w:type="auto"/>
+            <w:shd w:val="clear" w:color="auto" w:fill="auto"/>
+            <w:noWrap/>
+            <w:vAlign w:val="bottom"/>
+            <w:hideMark/>
+          </w:tcPr>
+          <w:p>
+            <w:pPr>
+              <w:spacing w:line="240" w:lineRule="auto"/>
+              <w:jc w:val="right"/>
+              <w:rPr>
+                <w:rFonts w:ascii="Arial" w:eastAsia="Times New Roman" w:hAnsi="Arial" w:cs="Arial"/>
+                <w:sz w:val="20"/>
+                <w:szCs w:val="20"/>
+              </w:rPr>
+            </w:pPr>
+            <w:r>
+              <w:rPr>
+                <w:rFonts w:ascii="Arial" w:eastAsia="Times New Roman" w:hAnsi="Arial" w:cs="Arial"/>
+                <w:sz w:val="20"/>
+                <w:szCs w:val="20"/>
+              </w:rPr>
+              <w:t>6</w:t>
+            </w:r>
+          </w:p>
+        </w:tc>
+        <w:tc>
+          <w:tcPr>
+            <w:tcW w:w="0" w:type="auto"/>
+            <w:shd w:val="clear" w:color="auto" w:fill="auto"/>
+            <w:noWrap/>
+            <w:vAlign w:val="bottom"/>
+            <w:hideMark/>
+          </w:tcPr>
+          <w:p>
+            <w:pPr>
+              <w:spacing w:line="240" w:lineRule="auto"/>
+              <w:jc w:val="right"/>
+              <w:rPr>
+                <w:rFonts w:ascii="Arial" w:eastAsia="Times New Roman" w:hAnsi="Arial" w:cs="Arial"/>
+                <w:sz w:val="20"/>
+                <w:szCs w:val="20"/>
+              </w:rPr>
+            </w:pPr>
+            <w:r>
+              <w:rPr>
+                <w:rFonts w:ascii="Arial" w:eastAsia="Times New Roman" w:hAnsi="Arial" w:cs="Arial"/>
+                <w:sz w:val="20"/>
+                <w:szCs w:val="20"/>
+              </w:rPr>
+              <w:t>1</w:t>
+            </w:r>
+          </w:p>
+        </w:tc>
+        <w:tc>
+          <w:tcPr>
+            <w:tcW w:w="0" w:type="auto"/>
+            <w:shd w:val="clear" w:color="auto" w:fill="auto"/>
+            <w:noWrap/>
+            <w:vAlign w:val="bottom"/>
+            <w:hideMark/>
+          </w:tcPr>
+          <w:p>
+            <w:pPr>
+              <w:spacing w:line="240" w:lineRule="auto"/>
+              <w:jc w:val="right"/>
+              <w:rPr>
+                <w:rFonts w:ascii="Arial" w:eastAsia="Times New Roman" w:hAnsi="Arial" w:cs="Arial"/>
+                <w:sz w:val="20"/>
+                <w:szCs w:val="20"/>
+              </w:rPr>
+            </w:pPr>
+            <w:r>
+              <w:rPr>
+                <w:rFonts w:ascii="Arial" w:eastAsia="Times New Roman" w:hAnsi="Arial" w:cs="Arial"/>
+                <w:sz w:val="20"/>
+                <w:szCs w:val="20"/>
+              </w:rPr>
+              <w:t>-1</w:t>
+            </w:r>
+          </w:p>
+        </w:tc>
+        <w:tc>
+          <w:tcPr>
+            <w:tcW w:w="0" w:type="auto"/>
+            <w:shd w:val="clear" w:color="auto" w:fill="auto"/>
+            <w:noWrap/>
+            <w:vAlign w:val="bottom"/>
+            <w:hideMark/>
+          </w:tcPr>
+          <w:p>
+            <w:pPr>
+              <w:spacing w:line="240" w:lineRule="auto"/>
+              <w:jc w:val="right"/>
+              <w:rPr>
+                <w:rFonts w:ascii="Arial" w:eastAsia="Times New Roman" w:hAnsi="Arial" w:cs="Arial"/>
+                <w:sz w:val="20"/>
+                <w:szCs w:val="20"/>
+              </w:rPr>
+            </w:pPr>
+            <w:r>
+              <w:rPr>
+                <w:rFonts w:ascii="Arial" w:eastAsia="Times New Roman" w:hAnsi="Arial" w:cs="Arial"/>
+                <w:sz w:val="20"/>
+                <w:szCs w:val="20"/>
+              </w:rPr>
+              <w:t>1</w:t>
+            </w:r>
+          </w:p>
+        </w:tc>
+        <w:tc>
+          <w:tcPr>
+            <w:tcW w:w="0" w:type="auto"/>
+            <w:shd w:val="clear" w:color="auto" w:fill="auto"/>
+            <w:noWrap/>
+            <w:vAlign w:val="bottom"/>
+            <w:hideMark/>
+          </w:tcPr>
+          <w:p>
+            <w:pPr>
+              <w:spacing w:line="240" w:lineRule="auto"/>
+              <w:jc w:val="right"/>
+              <w:rPr>
+                <w:rFonts w:ascii="Arial" w:eastAsia="Times New Roman" w:hAnsi="Arial" w:cs="Arial"/>
+                <w:sz w:val="20"/>
+                <w:szCs w:val="20"/>
+              </w:rPr>
+            </w:pPr>
+            <w:r>
+              <w:rPr>
+                <w:rFonts w:ascii="Arial" w:eastAsia="Times New Roman" w:hAnsi="Arial" w:cs="Arial"/>
+                <w:sz w:val="20"/>
+                <w:szCs w:val="20"/>
+              </w:rPr>
+              <w:t>-1</w:t>
+            </w:r>
+          </w:p>
+        </w:tc>
+        <w:tc>
+          <w:tcPr>
+            <w:tcW w:w="0" w:type="auto"/>
+            <w:shd w:val="clear" w:color="auto" w:fill="auto"/>
+            <w:noWrap/>
+            <w:vAlign w:val="bottom"/>
+            <w:hideMark/>
+          </w:tcPr>
+          <w:p>
+            <w:pPr>
+              <w:spacing w:line="240" w:lineRule="auto"/>
+              <w:jc w:val="right"/>
+              <w:rPr>
+                <w:rFonts w:ascii="Arial" w:eastAsia="Times New Roman" w:hAnsi="Arial" w:cs="Arial"/>
+                <w:sz w:val="20"/>
+                <w:szCs w:val="20"/>
+              </w:rPr>
+            </w:pPr>
+            <w:r>
+              <w:rPr>
+                <w:rFonts w:ascii="Arial" w:eastAsia="Times New Roman" w:hAnsi="Arial" w:cs="Arial"/>
+                <w:sz w:val="20"/>
+                <w:szCs w:val="20"/>
+              </w:rPr>
+              <w:t>1</w:t>
+            </w:r>
+          </w:p>
+        </w:tc>
+        <w:tc>
+          <w:tcPr>
+            <w:tcW w:w="0" w:type="auto"/>
+            <w:shd w:val="clear" w:color="auto" w:fill="auto"/>
+            <w:noWrap/>
+            <w:vAlign w:val="bottom"/>
+            <w:hideMark/>
+          </w:tcPr>
+          <w:p>
+            <w:pPr>
+              <w:spacing w:line="240" w:lineRule="auto"/>
+              <w:jc w:val="right"/>
+              <w:rPr>
+                <w:rFonts w:ascii="Arial" w:eastAsia="Times New Roman" w:hAnsi="Arial" w:cs="Arial"/>
+                <w:sz w:val="20"/>
+                <w:szCs w:val="20"/>
+              </w:rPr>
+            </w:pPr>
+            <w:r>
+              <w:rPr>
+                <w:rFonts w:ascii="Arial" w:eastAsia="Times New Roman" w:hAnsi="Arial" w:cs="Arial"/>
+                <w:sz w:val="20"/>
+                <w:szCs w:val="20"/>
+              </w:rPr>
+              <w:t>23.4</w:t>
+            </w:r>
+          </w:p>
+        </w:tc>
+      </w:tr>
+      <w:tr>
+        <w:trPr>
+          <w:trHeight w:val="255"/>
+          <w:jc w:val="center"/>
+        </w:trPr>
+        <w:tc>
+          <w:tcPr>
+            <w:tcW w:w="0" w:type="auto"/>
+            <w:shd w:val="clear" w:color="auto" w:fill="auto"/>
+            <w:noWrap/>
+            <w:vAlign w:val="bottom"/>
+            <w:hideMark/>
+          </w:tcPr>
+          <w:p>
+            <w:pPr>
+              <w:spacing w:line="240" w:lineRule="auto"/>
+              <w:jc w:val="right"/>
+              <w:rPr>
+                <w:rFonts w:ascii="Arial" w:eastAsia="Times New Roman" w:hAnsi="Arial" w:cs="Arial"/>
+                <w:sz w:val="20"/>
+                <w:szCs w:val="20"/>
+              </w:rPr>
+            </w:pPr>
+            <w:r>
+              <w:rPr>
+                <w:rFonts w:ascii="Arial" w:eastAsia="Times New Roman" w:hAnsi="Arial" w:cs="Arial"/>
+                <w:sz w:val="20"/>
+                <w:szCs w:val="20"/>
+              </w:rPr>
+              <w:lastRenderedPageBreak/>
+              <w:t>7</w:t>
+            </w:r>
+          </w:p>
+        </w:tc>
+        <w:tc>
+          <w:tcPr>
+            <w:tcW w:w="0" w:type="auto"/>
+            <w:shd w:val="clear" w:color="auto" w:fill="auto"/>
+            <w:noWrap/>
+            <w:vAlign w:val="bottom"/>
+            <w:hideMark/>
+          </w:tcPr>
+          <w:p>
+            <w:pPr>
+              <w:spacing w:line="240" w:lineRule="auto"/>
+              <w:jc w:val="right"/>
+              <w:rPr>
+                <w:rFonts w:ascii="Arial" w:eastAsia="Times New Roman" w:hAnsi="Arial" w:cs="Arial"/>
+                <w:sz w:val="20"/>
+                <w:szCs w:val="20"/>
+              </w:rPr>
+            </w:pPr>
+            <w:r>
+              <w:rPr>
+                <w:rFonts w:ascii="Arial" w:eastAsia="Times New Roman" w:hAnsi="Arial" w:cs="Arial"/>
+                <w:sz w:val="20"/>
+                <w:szCs w:val="20"/>
+              </w:rPr>
+              <w:t>-1</w:t>
+            </w:r>
+          </w:p>
+        </w:tc>
+        <w:tc>
+          <w:tcPr>
+            <w:tcW w:w="0" w:type="auto"/>
+            <w:shd w:val="clear" w:color="auto" w:fill="auto"/>
+            <w:noWrap/>
+            <w:vAlign w:val="bottom"/>
+            <w:hideMark/>
+          </w:tcPr>
+          <w:p>
+            <w:pPr>
+              <w:spacing w:line="240" w:lineRule="auto"/>
+              <w:jc w:val="right"/>
+              <w:rPr>
+                <w:rFonts w:ascii="Arial" w:eastAsia="Times New Roman" w:hAnsi="Arial" w:cs="Arial"/>
+                <w:sz w:val="20"/>
+                <w:szCs w:val="20"/>
+              </w:rPr>
+            </w:pPr>
+            <w:r>
+              <w:rPr>
+                <w:rFonts w:ascii="Arial" w:eastAsia="Times New Roman" w:hAnsi="Arial" w:cs="Arial"/>
+                <w:sz w:val="20"/>
+                <w:szCs w:val="20"/>
+              </w:rPr>
+              <w:t>1</w:t>
+            </w:r>
+          </w:p>
+        </w:tc>
+        <w:tc>
+          <w:tcPr>
+            <w:tcW w:w="0" w:type="auto"/>
+            <w:shd w:val="clear" w:color="auto" w:fill="auto"/>
+            <w:noWrap/>
+            <w:vAlign w:val="bottom"/>
+            <w:hideMark/>
+          </w:tcPr>
+          <w:p>
+            <w:pPr>
+              <w:spacing w:line="240" w:lineRule="auto"/>
+              <w:jc w:val="right"/>
+              <w:rPr>
+                <w:rFonts w:ascii="Arial" w:eastAsia="Times New Roman" w:hAnsi="Arial" w:cs="Arial"/>
+                <w:sz w:val="20"/>
+                <w:szCs w:val="20"/>
+              </w:rPr>
+            </w:pPr>
+            <w:r>
+              <w:rPr>
+                <w:rFonts w:ascii="Arial" w:eastAsia="Times New Roman" w:hAnsi="Arial" w:cs="Arial"/>
+                <w:sz w:val="20"/>
+                <w:szCs w:val="20"/>
+              </w:rPr>
+              <w:t>1</w:t>
+            </w:r>
+          </w:p>
+        </w:tc>
+        <w:tc>
+          <w:tcPr>
+            <w:tcW w:w="0" w:type="auto"/>
+            <w:shd w:val="clear" w:color="auto" w:fill="auto"/>
+            <w:noWrap/>
+            <w:vAlign w:val="bottom"/>
+            <w:hideMark/>
+          </w:tcPr>
+          <w:p>
+            <w:pPr>
+              <w:spacing w:line="240" w:lineRule="auto"/>
+              <w:jc w:val="right"/>
+              <w:rPr>
+                <w:rFonts w:ascii="Arial" w:eastAsia="Times New Roman" w:hAnsi="Arial" w:cs="Arial"/>
+                <w:sz w:val="20"/>
+                <w:szCs w:val="20"/>
+              </w:rPr>
+            </w:pPr>
+            <w:r>
+              <w:rPr>
+                <w:rFonts w:ascii="Arial" w:eastAsia="Times New Roman" w:hAnsi="Arial" w:cs="Arial"/>
+                <w:sz w:val="20"/>
+                <w:szCs w:val="20"/>
+              </w:rPr>
+              <w:t>-1</w:t>
+            </w:r>
+          </w:p>
+        </w:tc>
+        <w:tc>
+          <w:tcPr>
+            <w:tcW w:w="0" w:type="auto"/>
+            <w:shd w:val="clear" w:color="auto" w:fill="auto"/>
+            <w:noWrap/>
+            <w:vAlign w:val="bottom"/>
+            <w:hideMark/>
+          </w:tcPr>
+          <w:p>
+            <w:pPr>
+              <w:spacing w:line="240" w:lineRule="auto"/>
+              <w:jc w:val="right"/>
+              <w:rPr>
+                <w:rFonts w:ascii="Arial" w:eastAsia="Times New Roman" w:hAnsi="Arial" w:cs="Arial"/>
+                <w:sz w:val="20"/>
+                <w:szCs w:val="20"/>
+              </w:rPr>
+            </w:pPr>
+            <w:r>
+              <w:rPr>
+                <w:rFonts w:ascii="Arial" w:eastAsia="Times New Roman" w:hAnsi="Arial" w:cs="Arial"/>
+                <w:sz w:val="20"/>
+                <w:szCs w:val="20"/>
+              </w:rPr>
+              <w:t>-1</w:t>
+            </w:r>
+          </w:p>
+        </w:tc>
+        <w:tc>
+          <w:tcPr>
+            <w:tcW w:w="0" w:type="auto"/>
+            <w:shd w:val="clear" w:color="auto" w:fill="auto"/>
+            <w:noWrap/>
+            <w:vAlign w:val="bottom"/>
+            <w:hideMark/>
+          </w:tcPr>
+          <w:p>
+            <w:pPr>
+              <w:spacing w:line="240" w:lineRule="auto"/>
+              <w:jc w:val="right"/>
+              <w:rPr>
+                <w:rFonts w:ascii="Arial" w:eastAsia="Times New Roman" w:hAnsi="Arial" w:cs="Arial"/>
+                <w:sz w:val="20"/>
+                <w:szCs w:val="20"/>
+              </w:rPr>
+            </w:pPr>
+            <w:r>
+              <w:rPr>
+                <w:rFonts w:ascii="Arial" w:eastAsia="Times New Roman" w:hAnsi="Arial" w:cs="Arial"/>
+                <w:sz w:val="20"/>
+                <w:szCs w:val="20"/>
+              </w:rPr>
+              <w:t>16.2</w:t>
+            </w:r>
+          </w:p>
+        </w:tc>
+      </w:tr>
+      <w:tr>
+        <w:trPr>
+          <w:trHeight w:val="255"/>
+          <w:jc w:val="center"/>
+        </w:trPr>
+        <w:tc>
+          <w:tcPr>
+            <w:tcW w:w="0" w:type="auto"/>
+            <w:shd w:val="clear" w:color="auto" w:fill="auto"/>
+            <w:noWrap/>
+            <w:vAlign w:val="bottom"/>
+            <w:hideMark/>
+          </w:tcPr>
+          <w:p>
+            <w:pPr>
+              <w:spacing w:line="240" w:lineRule="auto"/>
+              <w:jc w:val="right"/>
+              <w:rPr>
+                <w:rFonts w:ascii="Arial" w:eastAsia="Times New Roman" w:hAnsi="Arial" w:cs="Arial"/>
+                <w:sz w:val="20"/>
+                <w:szCs w:val="20"/>
+              </w:rPr>
+            </w:pPr>
+            <w:r>
+              <w:rPr>
+                <w:rFonts w:ascii="Arial" w:eastAsia="Times New Roman" w:hAnsi="Arial" w:cs="Arial"/>
+                <w:sz w:val="20"/>
+                <w:szCs w:val="20"/>
+              </w:rPr>
+              <w:t>8</w:t>
+            </w:r>
+          </w:p>
+        </w:tc>
+        <w:tc>
+          <w:tcPr>
+            <w:tcW w:w="0" w:type="auto"/>
+            <w:shd w:val="clear" w:color="auto" w:fill="auto"/>
+            <w:noWrap/>
+            <w:vAlign w:val="bottom"/>
+            <w:hideMark/>
+          </w:tcPr>
+          <w:p>
+            <w:pPr>
+              <w:spacing w:line="240" w:lineRule="auto"/>
+              <w:jc w:val="right"/>
+              <w:rPr>
+                <w:rFonts w:ascii="Arial" w:eastAsia="Times New Roman" w:hAnsi="Arial" w:cs="Arial"/>
+                <w:sz w:val="20"/>
+                <w:szCs w:val="20"/>
+              </w:rPr>
+            </w:pPr>
+            <w:r>
+              <w:rPr>
+                <w:rFonts w:ascii="Arial" w:eastAsia="Times New Roman" w:hAnsi="Arial" w:cs="Arial"/>
+                <w:sz w:val="20"/>
+                <w:szCs w:val="20"/>
+              </w:rPr>
+              <w:t>1</w:t>
+            </w:r>
+          </w:p>
+        </w:tc>
+        <w:tc>
+          <w:tcPr>
+            <w:tcW w:w="0" w:type="auto"/>
+            <w:shd w:val="clear" w:color="auto" w:fill="auto"/>
+            <w:noWrap/>
+            <w:vAlign w:val="bottom"/>
+            <w:hideMark/>
+          </w:tcPr>
+          <w:p>
+            <w:pPr>
+              <w:spacing w:line="240" w:lineRule="auto"/>
+              <w:jc w:val="right"/>
+              <w:rPr>
+                <w:rFonts w:ascii="Arial" w:eastAsia="Times New Roman" w:hAnsi="Arial" w:cs="Arial"/>
+                <w:sz w:val="20"/>
+                <w:szCs w:val="20"/>
+              </w:rPr>
+            </w:pPr>
+            <w:r>
+              <w:rPr>
+                <w:rFonts w:ascii="Arial" w:eastAsia="Times New Roman" w:hAnsi="Arial" w:cs="Arial"/>
+                <w:sz w:val="20"/>
+                <w:szCs w:val="20"/>
+              </w:rPr>
+              <w:t>1</w:t>
+            </w:r>
+          </w:p>
+        </w:tc>
+        <w:tc>
+          <w:tcPr>
+            <w:tcW w:w="0" w:type="auto"/>
+            <w:shd w:val="clear" w:color="auto" w:fill="auto"/>
+            <w:noWrap/>
+            <w:vAlign w:val="bottom"/>
+            <w:hideMark/>
+          </w:tcPr>
+          <w:p>
+            <w:pPr>
+              <w:spacing w:line="240" w:lineRule="auto"/>
+              <w:jc w:val="right"/>
+              <w:rPr>
+                <w:rFonts w:ascii="Arial" w:eastAsia="Times New Roman" w:hAnsi="Arial" w:cs="Arial"/>
+                <w:sz w:val="20"/>
+                <w:szCs w:val="20"/>
+              </w:rPr>
+            </w:pPr>
+            <w:r>
+              <w:rPr>
+                <w:rFonts w:ascii="Arial" w:eastAsia="Times New Roman" w:hAnsi="Arial" w:cs="Arial"/>
+                <w:sz w:val="20"/>
+                <w:szCs w:val="20"/>
+              </w:rPr>
+              <w:t>1</w:t>
+            </w:r>
+          </w:p>
+        </w:tc>
+        <w:tc>
+          <w:tcPr>
+            <w:tcW w:w="0" w:type="auto"/>
+            <w:shd w:val="clear" w:color="auto" w:fill="auto"/>
+            <w:noWrap/>
+            <w:vAlign w:val="bottom"/>
+            <w:hideMark/>
+          </w:tcPr>
+          <w:p>
+            <w:pPr>
+              <w:spacing w:line="240" w:lineRule="auto"/>
+              <w:jc w:val="right"/>
+              <w:rPr>
+                <w:rFonts w:ascii="Arial" w:eastAsia="Times New Roman" w:hAnsi="Arial" w:cs="Arial"/>
+                <w:sz w:val="20"/>
+                <w:szCs w:val="20"/>
+              </w:rPr>
+            </w:pPr>
+            <w:r>
+              <w:rPr>
+                <w:rFonts w:ascii="Arial" w:eastAsia="Times New Roman" w:hAnsi="Arial" w:cs="Arial"/>
+                <w:sz w:val="20"/>
+                <w:szCs w:val="20"/>
+              </w:rPr>
+              <w:t>1</w:t>
+            </w:r>
+          </w:p>
+        </w:tc>
+        <w:tc>
+          <w:tcPr>
+            <w:tcW w:w="0" w:type="auto"/>
+            <w:shd w:val="clear" w:color="auto" w:fill="auto"/>
+            <w:noWrap/>
+            <w:vAlign w:val="bottom"/>
+            <w:hideMark/>
+          </w:tcPr>
+          <w:p>
+            <w:pPr>
+              <w:spacing w:line="240" w:lineRule="auto"/>
+              <w:jc w:val="right"/>
+              <w:rPr>
+                <w:rFonts w:ascii="Arial" w:eastAsia="Times New Roman" w:hAnsi="Arial" w:cs="Arial"/>
+                <w:sz w:val="20"/>
+                <w:szCs w:val="20"/>
+              </w:rPr>
+            </w:pPr>
+            <w:r>
+              <w:rPr>
+                <w:rFonts w:ascii="Arial" w:eastAsia="Times New Roman" w:hAnsi="Arial" w:cs="Arial"/>
+                <w:sz w:val="20"/>
+                <w:szCs w:val="20"/>
+              </w:rPr>
+              <w:t>1</w:t>
+            </w:r>
+          </w:p>
+        </w:tc>
+        <w:tc>
+          <w:tcPr>
+            <w:tcW w:w="0" w:type="auto"/>
+            <w:shd w:val="clear" w:color="auto" w:fill="auto"/>
+            <w:noWrap/>
+            <w:vAlign w:val="bottom"/>
+            <w:hideMark/>
+          </w:tcPr>
+          <w:p>
+            <w:pPr>
+              <w:spacing w:line="240" w:lineRule="auto"/>
+              <w:jc w:val="right"/>
+              <w:rPr>
+                <w:rFonts w:ascii="Arial" w:eastAsia="Times New Roman" w:hAnsi="Arial" w:cs="Arial"/>
+                <w:sz w:val="20"/>
+                <w:szCs w:val="20"/>
+              </w:rPr>
+            </w:pPr>
+            <w:r>
+              <w:rPr>
+                <w:rFonts w:ascii="Arial" w:eastAsia="Times New Roman" w:hAnsi="Arial" w:cs="Arial"/>
+                <w:sz w:val="20"/>
+                <w:szCs w:val="20"/>
+              </w:rPr>
+              <w:t>18.1</w:t>
+            </w:r>
+          </w:p>
+        </w:tc>
+      </w:tr>
+    </w:tbl>
+    <w:p/>
+    <w:p>
+      <w:r>
+        <w:t>8.12</w:t>
+      </w:r>
+      <w:r>
+        <w:t>:</w:t>
+      </w:r>
+    </w:p>
+    <w:p>
+      <w:r>
+        <w:t>Consider the leaf spring experiment in Problem 8.7. Suppose that factor E (quench oil temperature) is very difficult to control during manufacturing. Where would you set factors A, B, C, and D to reduce variability in the free height as much as possible regardless of the quench oil temperature used?</w:t>
       </w:r>
     </w:p>
     <w:p/>
     <w:p>
       <w:r>
-        <w:t>8.12</w:t>
+        <w:t>8.13</w:t>
+      </w:r>
+      <w:r>
+        <w:t>:</w:t>
       </w:r>
     </w:p>
     <w:p>
       <w:r>
-        <w:t>8.13</w:t>
+        <w:t>Construct a 2</w:t>
+      </w:r>
+      <w:r>
+        <w:rPr>
+          <w:vertAlign w:val="superscript"/>
+        </w:rPr>
+        <w:t>7-2</w:t>
+      </w:r>
+      <w:r>
+        <w:t xml:space="preserve"> design by choosing two four-factor </w:t>
+      </w:r>
+      <w:proofErr w:type="gramStart"/>
+      <w:r>
+        <w:t>interaction</w:t>
+      </w:r>
+      <w:proofErr w:type="gramEnd"/>
+      <w:r>
+        <w:t xml:space="preserve"> as the independent generators. Write down the complete alias structure for this design. Outline the analysis of variance table. What is the resolution of this design?</w:t>
       </w:r>
     </w:p>
+    <w:p/>
     <w:p>
       <w:r>
         <w:t>8.17</w:t>
       </w:r>
+      <w:r>
+        <w:t xml:space="preserve">: Project the </w:t>
+      </w:r>
+      <m:oMath>
+        <m:sSubSup>
+          <m:sSubSupPr>
+            <m:ctrlPr>
+              <w:rPr>
+                <w:rFonts w:ascii="Cambria Math" w:hAnsi="Cambria Math"/>
+                <w:i/>
+              </w:rPr>
+            </m:ctrlPr>
+          </m:sSubSupPr>
+          <m:e>
+            <m:r>
+              <w:rPr>
+                <w:rFonts w:ascii="Cambria Math" w:hAnsi="Cambria Math"/>
+              </w:rPr>
+              <m:t>2</m:t>
+            </m:r>
+          </m:e>
+          <m:sub>
+            <m:r>
+              <w:rPr>
+                <w:rFonts w:ascii="Cambria Math" w:hAnsi="Cambria Math"/>
+              </w:rPr>
+              <m:t>IV</m:t>
+            </m:r>
+          </m:sub>
+          <m:sup>
+            <m:r>
+              <w:rPr>
+                <w:rFonts w:ascii="Cambria Math" w:hAnsi="Cambria Math"/>
+              </w:rPr>
+              <m:t>4-1</m:t>
+            </m:r>
+          </m:sup>
+        </m:sSubSup>
+      </m:oMath>
+      <w:r>
+        <w:rPr>
+          <w:rFonts w:eastAsiaTheme="minorEastAsia"/>
+        </w:rPr>
+        <w:t xml:space="preserve"> design in Example 8.1 into two replicates of a 2</w:t>
+      </w:r>
+      <w:r>
+        <w:rPr>
+          <w:rFonts w:eastAsiaTheme="minorEastAsia"/>
+          <w:vertAlign w:val="superscript"/>
+        </w:rPr>
+        <w:t>2</w:t>
+      </w:r>
+      <w:r>
+        <w:rPr>
+          <w:rFonts w:eastAsiaTheme="minorEastAsia"/>
+        </w:rPr>
+        <w:t xml:space="preserve"> design in the factors A and B. Analyze the data and draw conclusions.</w:t>
+      </w:r>
     </w:p>
     <w:sectPr>
-      <w:footerReference w:type="default" r:id="rId8"/>
+      <w:footerReference w:type="default" r:id="rId9"/>
       <w:type w:val="continuous"/>
       <w:pgSz w:w="12240" w:h="15840"/>
       <w:pgMar w:top="1440" w:right="1440" w:bottom="1440" w:left="1440" w:header="720" w:footer="720" w:gutter="0"/>
@@ -10026,7 +12189,7 @@
 </file>
 
 <file path=word/endnotes.xml><?xml version="1.0" encoding="utf-8"?>
-<w:endnotes xmlns:ve="http://schemas.openxmlformats.org/markup-compatibility/2006" xmlns:o="urn:schemas-microsoft-com:office:office" xmlns:r="http://schemas.openxmlformats.org/officeDocument/2006/relationships" xmlns:m="http://schemas.openxmlformats.org/officeDocument/2006/math" xmlns:v="urn:schemas-microsoft-com:vml" xmlns:wp="http://schemas.openxmlformats.org/drawingml/2006/wordprocessingDrawing" xmlns:w10="urn:schemas-microsoft-com:office:word" xmlns:w="http://schemas.openxmlformats.org/wordprocessingml/2006/main" xmlns:wne="http://schemas.microsoft.com/office/word/2006/wordml">
+<w:endnotes xmlns:wpc="http://schemas.microsoft.com/office/word/2010/wordprocessingCanvas" xmlns:mc="http://schemas.openxmlformats.org/markup-compatibility/2006" xmlns:o="urn:schemas-microsoft-com:office:office" xmlns:r="http://schemas.openxmlformats.org/officeDocument/2006/relationships" xmlns:m="http://schemas.openxmlformats.org/officeDocument/2006/math" xmlns:v="urn:schemas-microsoft-com:vml" xmlns:wp14="http://schemas.microsoft.com/office/word/2010/wordprocessingDrawing" xmlns:wp="http://schemas.openxmlformats.org/drawingml/2006/wordprocessingDrawing" xmlns:w10="urn:schemas-microsoft-com:office:word" xmlns:w="http://schemas.openxmlformats.org/wordprocessingml/2006/main" xmlns:w14="http://schemas.microsoft.com/office/word/2010/wordml" xmlns:wpg="http://schemas.microsoft.com/office/word/2010/wordprocessingGroup" xmlns:wpi="http://schemas.microsoft.com/office/word/2010/wordprocessingInk" xmlns:wne="http://schemas.microsoft.com/office/word/2006/wordml" xmlns:wps="http://schemas.microsoft.com/office/word/2010/wordprocessingShape" mc:Ignorable="w14 wp14">
   <w:endnote w:type="separator" w:id="-1">
     <w:p>
       <w:pPr>
@@ -10051,7 +12214,7 @@
 </file>
 
 <file path=word/footer1.xml><?xml version="1.0" encoding="utf-8"?>
-<w:ftr xmlns:ve="http://schemas.openxmlformats.org/markup-compatibility/2006" xmlns:o="urn:schemas-microsoft-com:office:office" xmlns:r="http://schemas.openxmlformats.org/officeDocument/2006/relationships" xmlns:m="http://schemas.openxmlformats.org/officeDocument/2006/math" xmlns:v="urn:schemas-microsoft-com:vml" xmlns:wp="http://schemas.openxmlformats.org/drawingml/2006/wordprocessingDrawing" xmlns:w10="urn:schemas-microsoft-com:office:word" xmlns:w="http://schemas.openxmlformats.org/wordprocessingml/2006/main" xmlns:wne="http://schemas.microsoft.com/office/word/2006/wordml">
+<w:ftr xmlns:wpc="http://schemas.microsoft.com/office/word/2010/wordprocessingCanvas" xmlns:mc="http://schemas.openxmlformats.org/markup-compatibility/2006" xmlns:o="urn:schemas-microsoft-com:office:office" xmlns:r="http://schemas.openxmlformats.org/officeDocument/2006/relationships" xmlns:m="http://schemas.openxmlformats.org/officeDocument/2006/math" xmlns:v="urn:schemas-microsoft-com:vml" xmlns:wp14="http://schemas.microsoft.com/office/word/2010/wordprocessingDrawing" xmlns:wp="http://schemas.openxmlformats.org/drawingml/2006/wordprocessingDrawing" xmlns:w10="urn:schemas-microsoft-com:office:word" xmlns:w="http://schemas.openxmlformats.org/wordprocessingml/2006/main" xmlns:w14="http://schemas.microsoft.com/office/word/2010/wordml" xmlns:wpg="http://schemas.microsoft.com/office/word/2010/wordprocessingGroup" xmlns:wpi="http://schemas.microsoft.com/office/word/2010/wordprocessingInk" xmlns:wne="http://schemas.microsoft.com/office/word/2006/wordml" xmlns:wps="http://schemas.microsoft.com/office/word/2010/wordprocessingShape" mc:Ignorable="w14 wp14">
   <w:p>
     <w:pPr>
       <w:pStyle w:val="Footer"/>
@@ -10060,14 +12223,27 @@
     <w:r>
       <w:t xml:space="preserve">Clapp | </w:t>
     </w:r>
-    <w:fldSimple w:instr=" PAGE   \* MERGEFORMAT ">
-      <w:r>
-        <w:rPr>
-          <w:noProof/>
-        </w:rPr>
-        <w:t>2</w:t>
-      </w:r>
-    </w:fldSimple>
+    <w:r>
+      <w:fldChar w:fldCharType="begin"/>
+    </w:r>
+    <w:r>
+      <w:instrText xml:space="preserve"> PAGE   \* MERGEFORMAT </w:instrText>
+    </w:r>
+    <w:r>
+      <w:fldChar w:fldCharType="separate"/>
+    </w:r>
+    <w:r>
+      <w:rPr>
+        <w:noProof/>
+      </w:rPr>
+      <w:t>2</w:t>
+    </w:r>
+    <w:r>
+      <w:rPr>
+        <w:noProof/>
+      </w:rPr>
+      <w:fldChar w:fldCharType="end"/>
+    </w:r>
     <w:r>
       <w:rPr>
         <w:noProof/>
@@ -10079,7 +12255,7 @@
         <w:rPr>
           <w:noProof/>
         </w:rPr>
-        <w:t>2</w:t>
+        <w:t>3</w:t>
       </w:r>
     </w:fldSimple>
   </w:p>
@@ -10087,7 +12263,7 @@
 </file>
 
 <file path=word/footnotes.xml><?xml version="1.0" encoding="utf-8"?>
-<w:footnotes xmlns:ve="http://schemas.openxmlformats.org/markup-compatibility/2006" xmlns:o="urn:schemas-microsoft-com:office:office" xmlns:r="http://schemas.openxmlformats.org/officeDocument/2006/relationships" xmlns:m="http://schemas.openxmlformats.org/officeDocument/2006/math" xmlns:v="urn:schemas-microsoft-com:vml" xmlns:wp="http://schemas.openxmlformats.org/drawingml/2006/wordprocessingDrawing" xmlns:w10="urn:schemas-microsoft-com:office:word" xmlns:w="http://schemas.openxmlformats.org/wordprocessingml/2006/main" xmlns:wne="http://schemas.microsoft.com/office/word/2006/wordml">
+<w:footnotes xmlns:wpc="http://schemas.microsoft.com/office/word/2010/wordprocessingCanvas" xmlns:mc="http://schemas.openxmlformats.org/markup-compatibility/2006" xmlns:o="urn:schemas-microsoft-com:office:office" xmlns:r="http://schemas.openxmlformats.org/officeDocument/2006/relationships" xmlns:m="http://schemas.openxmlformats.org/officeDocument/2006/math" xmlns:v="urn:schemas-microsoft-com:vml" xmlns:wp14="http://schemas.microsoft.com/office/word/2010/wordprocessingDrawing" xmlns:wp="http://schemas.openxmlformats.org/drawingml/2006/wordprocessingDrawing" xmlns:w10="urn:schemas-microsoft-com:office:word" xmlns:w="http://schemas.openxmlformats.org/wordprocessingml/2006/main" xmlns:w14="http://schemas.microsoft.com/office/word/2010/wordml" xmlns:wpg="http://schemas.microsoft.com/office/word/2010/wordprocessingGroup" xmlns:wpi="http://schemas.microsoft.com/office/word/2010/wordprocessingInk" xmlns:wne="http://schemas.microsoft.com/office/word/2006/wordml" xmlns:wps="http://schemas.microsoft.com/office/word/2010/wordprocessingShape" mc:Ignorable="w14 wp14">
   <w:footnote w:type="separator" w:id="-1">
     <w:p>
       <w:pPr>
@@ -10112,8 +12288,97 @@
 </file>
 
 <file path=word/numbering.xml><?xml version="1.0" encoding="utf-8"?>
-<w:numbering xmlns:ve="http://schemas.openxmlformats.org/markup-compatibility/2006" xmlns:o="urn:schemas-microsoft-com:office:office" xmlns:r="http://schemas.openxmlformats.org/officeDocument/2006/relationships" xmlns:m="http://schemas.openxmlformats.org/officeDocument/2006/math" xmlns:v="urn:schemas-microsoft-com:vml" xmlns:wp="http://schemas.openxmlformats.org/drawingml/2006/wordprocessingDrawing" xmlns:w10="urn:schemas-microsoft-com:office:word" xmlns:w="http://schemas.openxmlformats.org/wordprocessingml/2006/main" xmlns:wne="http://schemas.microsoft.com/office/word/2006/wordml">
+<w:numbering xmlns:wpc="http://schemas.microsoft.com/office/word/2010/wordprocessingCanvas" xmlns:mc="http://schemas.openxmlformats.org/markup-compatibility/2006" xmlns:o="urn:schemas-microsoft-com:office:office" xmlns:r="http://schemas.openxmlformats.org/officeDocument/2006/relationships" xmlns:m="http://schemas.openxmlformats.org/officeDocument/2006/math" xmlns:v="urn:schemas-microsoft-com:vml" xmlns:wp14="http://schemas.microsoft.com/office/word/2010/wordprocessingDrawing" xmlns:wp="http://schemas.openxmlformats.org/drawingml/2006/wordprocessingDrawing" xmlns:w10="urn:schemas-microsoft-com:office:word" xmlns:w="http://schemas.openxmlformats.org/wordprocessingml/2006/main" xmlns:w14="http://schemas.microsoft.com/office/word/2010/wordml" xmlns:wpg="http://schemas.microsoft.com/office/word/2010/wordprocessingGroup" xmlns:wpi="http://schemas.microsoft.com/office/word/2010/wordprocessingInk" xmlns:wne="http://schemas.microsoft.com/office/word/2006/wordml" xmlns:wps="http://schemas.microsoft.com/office/word/2010/wordprocessingShape" mc:Ignorable="w14 wp14">
   <w:abstractNum w:abstractNumId="0">
+    <w:nsid w:val="0B783404"/>
+    <w:multiLevelType w:val="hybridMultilevel"/>
+    <w:tmpl w:val="E7089F38"/>
+    <w:lvl w:ilvl="0" w:tplc="04090015">
+      <w:start w:val="1"/>
+      <w:numFmt w:val="upperLetter"/>
+      <w:lvlText w:val="%1."/>
+      <w:lvlJc w:val="left"/>
+      <w:pPr>
+        <w:ind w:left="360" w:hanging="360"/>
+      </w:pPr>
+      <w:rPr>
+        <w:rFonts w:hint="default"/>
+      </w:rPr>
+    </w:lvl>
+    <w:lvl w:ilvl="1" w:tplc="04090019" w:tentative="1">
+      <w:start w:val="1"/>
+      <w:numFmt w:val="lowerLetter"/>
+      <w:lvlText w:val="%2."/>
+      <w:lvlJc w:val="left"/>
+      <w:pPr>
+        <w:ind w:left="1080" w:hanging="360"/>
+      </w:pPr>
+    </w:lvl>
+    <w:lvl w:ilvl="2" w:tplc="0409001B" w:tentative="1">
+      <w:start w:val="1"/>
+      <w:numFmt w:val="lowerRoman"/>
+      <w:lvlText w:val="%3."/>
+      <w:lvlJc w:val="right"/>
+      <w:pPr>
+        <w:ind w:left="1800" w:hanging="180"/>
+      </w:pPr>
+    </w:lvl>
+    <w:lvl w:ilvl="3" w:tplc="0409000F" w:tentative="1">
+      <w:start w:val="1"/>
+      <w:numFmt w:val="decimal"/>
+      <w:lvlText w:val="%4."/>
+      <w:lvlJc w:val="left"/>
+      <w:pPr>
+        <w:ind w:left="2520" w:hanging="360"/>
+      </w:pPr>
+    </w:lvl>
+    <w:lvl w:ilvl="4" w:tplc="04090019" w:tentative="1">
+      <w:start w:val="1"/>
+      <w:numFmt w:val="lowerLetter"/>
+      <w:lvlText w:val="%5."/>
+      <w:lvlJc w:val="left"/>
+      <w:pPr>
+        <w:ind w:left="3240" w:hanging="360"/>
+      </w:pPr>
+    </w:lvl>
+    <w:lvl w:ilvl="5" w:tplc="0409001B" w:tentative="1">
+      <w:start w:val="1"/>
+      <w:numFmt w:val="lowerRoman"/>
+      <w:lvlText w:val="%6."/>
+      <w:lvlJc w:val="right"/>
+      <w:pPr>
+        <w:ind w:left="3960" w:hanging="180"/>
+      </w:pPr>
+    </w:lvl>
+    <w:lvl w:ilvl="6" w:tplc="0409000F" w:tentative="1">
+      <w:start w:val="1"/>
+      <w:numFmt w:val="decimal"/>
+      <w:lvlText w:val="%7."/>
+      <w:lvlJc w:val="left"/>
+      <w:pPr>
+        <w:ind w:left="4680" w:hanging="360"/>
+      </w:pPr>
+    </w:lvl>
+    <w:lvl w:ilvl="7" w:tplc="04090019" w:tentative="1">
+      <w:start w:val="1"/>
+      <w:numFmt w:val="lowerLetter"/>
+      <w:lvlText w:val="%8."/>
+      <w:lvlJc w:val="left"/>
+      <w:pPr>
+        <w:ind w:left="5400" w:hanging="360"/>
+      </w:pPr>
+    </w:lvl>
+    <w:lvl w:ilvl="8" w:tplc="0409001B" w:tentative="1">
+      <w:start w:val="1"/>
+      <w:numFmt w:val="lowerRoman"/>
+      <w:lvlText w:val="%9."/>
+      <w:lvlJc w:val="right"/>
+      <w:pPr>
+        <w:ind w:left="6120" w:hanging="180"/>
+      </w:pPr>
+    </w:lvl>
+  </w:abstractNum>
+  <w:abstractNum w:abstractNumId="1">
     <w:nsid w:val="0C6C30F8"/>
     <w:multiLevelType w:val="hybridMultilevel"/>
     <w:tmpl w:val="5038E9F8"/>
@@ -10202,7 +12467,7 @@
       </w:pPr>
     </w:lvl>
   </w:abstractNum>
-  <w:abstractNum w:abstractNumId="1">
+  <w:abstractNum w:abstractNumId="2">
     <w:nsid w:val="0CC63650"/>
     <w:multiLevelType w:val="hybridMultilevel"/>
     <w:tmpl w:val="A56809A8"/>
@@ -10315,7 +12580,96 @@
       </w:rPr>
     </w:lvl>
   </w:abstractNum>
-  <w:abstractNum w:abstractNumId="2">
+  <w:abstractNum w:abstractNumId="3">
+    <w:nsid w:val="0D663C11"/>
+    <w:multiLevelType w:val="hybridMultilevel"/>
+    <w:tmpl w:val="B08EC770"/>
+    <w:lvl w:ilvl="0" w:tplc="04090015">
+      <w:start w:val="1"/>
+      <w:numFmt w:val="upperLetter"/>
+      <w:lvlText w:val="%1."/>
+      <w:lvlJc w:val="left"/>
+      <w:pPr>
+        <w:ind w:left="360" w:hanging="360"/>
+      </w:pPr>
+      <w:rPr>
+        <w:rFonts w:hint="default"/>
+      </w:rPr>
+    </w:lvl>
+    <w:lvl w:ilvl="1" w:tplc="04090019" w:tentative="1">
+      <w:start w:val="1"/>
+      <w:numFmt w:val="lowerLetter"/>
+      <w:lvlText w:val="%2."/>
+      <w:lvlJc w:val="left"/>
+      <w:pPr>
+        <w:ind w:left="1080" w:hanging="360"/>
+      </w:pPr>
+    </w:lvl>
+    <w:lvl w:ilvl="2" w:tplc="0409001B" w:tentative="1">
+      <w:start w:val="1"/>
+      <w:numFmt w:val="lowerRoman"/>
+      <w:lvlText w:val="%3."/>
+      <w:lvlJc w:val="right"/>
+      <w:pPr>
+        <w:ind w:left="1800" w:hanging="180"/>
+      </w:pPr>
+    </w:lvl>
+    <w:lvl w:ilvl="3" w:tplc="0409000F" w:tentative="1">
+      <w:start w:val="1"/>
+      <w:numFmt w:val="decimal"/>
+      <w:lvlText w:val="%4."/>
+      <w:lvlJc w:val="left"/>
+      <w:pPr>
+        <w:ind w:left="2520" w:hanging="360"/>
+      </w:pPr>
+    </w:lvl>
+    <w:lvl w:ilvl="4" w:tplc="04090019" w:tentative="1">
+      <w:start w:val="1"/>
+      <w:numFmt w:val="lowerLetter"/>
+      <w:lvlText w:val="%5."/>
+      <w:lvlJc w:val="left"/>
+      <w:pPr>
+        <w:ind w:left="3240" w:hanging="360"/>
+      </w:pPr>
+    </w:lvl>
+    <w:lvl w:ilvl="5" w:tplc="0409001B" w:tentative="1">
+      <w:start w:val="1"/>
+      <w:numFmt w:val="lowerRoman"/>
+      <w:lvlText w:val="%6."/>
+      <w:lvlJc w:val="right"/>
+      <w:pPr>
+        <w:ind w:left="3960" w:hanging="180"/>
+      </w:pPr>
+    </w:lvl>
+    <w:lvl w:ilvl="6" w:tplc="0409000F" w:tentative="1">
+      <w:start w:val="1"/>
+      <w:numFmt w:val="decimal"/>
+      <w:lvlText w:val="%7."/>
+      <w:lvlJc w:val="left"/>
+      <w:pPr>
+        <w:ind w:left="4680" w:hanging="360"/>
+      </w:pPr>
+    </w:lvl>
+    <w:lvl w:ilvl="7" w:tplc="04090019" w:tentative="1">
+      <w:start w:val="1"/>
+      <w:numFmt w:val="lowerLetter"/>
+      <w:lvlText w:val="%8."/>
+      <w:lvlJc w:val="left"/>
+      <w:pPr>
+        <w:ind w:left="5400" w:hanging="360"/>
+      </w:pPr>
+    </w:lvl>
+    <w:lvl w:ilvl="8" w:tplc="0409001B" w:tentative="1">
+      <w:start w:val="1"/>
+      <w:numFmt w:val="lowerRoman"/>
+      <w:lvlText w:val="%9."/>
+      <w:lvlJc w:val="right"/>
+      <w:pPr>
+        <w:ind w:left="6120" w:hanging="180"/>
+      </w:pPr>
+    </w:lvl>
+  </w:abstractNum>
+  <w:abstractNum w:abstractNumId="4">
     <w:nsid w:val="0EE6496A"/>
     <w:multiLevelType w:val="hybridMultilevel"/>
     <w:tmpl w:val="645ED270"/>
@@ -10404,7 +12758,7 @@
       </w:pPr>
     </w:lvl>
   </w:abstractNum>
-  <w:abstractNum w:abstractNumId="3">
+  <w:abstractNum w:abstractNumId="5">
     <w:nsid w:val="100B239C"/>
     <w:multiLevelType w:val="hybridMultilevel"/>
     <w:tmpl w:val="8E365804"/>
@@ -10517,7 +12871,7 @@
       </w:rPr>
     </w:lvl>
   </w:abstractNum>
-  <w:abstractNum w:abstractNumId="4">
+  <w:abstractNum w:abstractNumId="6">
     <w:nsid w:val="114C33AE"/>
     <w:multiLevelType w:val="hybridMultilevel"/>
     <w:tmpl w:val="93BE5338"/>
@@ -10606,7 +12960,7 @@
       </w:pPr>
     </w:lvl>
   </w:abstractNum>
-  <w:abstractNum w:abstractNumId="5">
+  <w:abstractNum w:abstractNumId="7">
     <w:nsid w:val="188733AB"/>
     <w:multiLevelType w:val="multilevel"/>
     <w:tmpl w:val="2ED036AA"/>
@@ -10692,7 +13046,7 @@
       </w:pPr>
     </w:lvl>
   </w:abstractNum>
-  <w:abstractNum w:abstractNumId="6">
+  <w:abstractNum w:abstractNumId="8">
     <w:nsid w:val="1BA53F2D"/>
     <w:multiLevelType w:val="hybridMultilevel"/>
     <w:tmpl w:val="C2DE6772"/>
@@ -10805,7 +13159,7 @@
       </w:rPr>
     </w:lvl>
   </w:abstractNum>
-  <w:abstractNum w:abstractNumId="7">
+  <w:abstractNum w:abstractNumId="9">
     <w:nsid w:val="1E2C37A1"/>
     <w:multiLevelType w:val="hybridMultilevel"/>
     <w:tmpl w:val="D2188E28"/>
@@ -10894,7 +13248,7 @@
       </w:pPr>
     </w:lvl>
   </w:abstractNum>
-  <w:abstractNum w:abstractNumId="8">
+  <w:abstractNum w:abstractNumId="10">
     <w:nsid w:val="222A6209"/>
     <w:multiLevelType w:val="hybridMultilevel"/>
     <w:tmpl w:val="882C91B6"/>
@@ -10983,7 +13337,7 @@
       </w:pPr>
     </w:lvl>
   </w:abstractNum>
-  <w:abstractNum w:abstractNumId="9">
+  <w:abstractNum w:abstractNumId="11">
     <w:nsid w:val="2924734C"/>
     <w:multiLevelType w:val="hybridMultilevel"/>
     <w:tmpl w:val="04E29706"/>
@@ -11096,7 +13450,7 @@
       </w:rPr>
     </w:lvl>
   </w:abstractNum>
-  <w:abstractNum w:abstractNumId="10">
+  <w:abstractNum w:abstractNumId="12">
     <w:nsid w:val="2A6773B5"/>
     <w:multiLevelType w:val="hybridMultilevel"/>
     <w:tmpl w:val="567EB5CA"/>
@@ -11209,7 +13563,7 @@
       </w:rPr>
     </w:lvl>
   </w:abstractNum>
-  <w:abstractNum w:abstractNumId="11">
+  <w:abstractNum w:abstractNumId="13">
     <w:nsid w:val="2C69658F"/>
     <w:multiLevelType w:val="hybridMultilevel"/>
     <w:tmpl w:val="0F22DD48"/>
@@ -11298,7 +13652,7 @@
       </w:pPr>
     </w:lvl>
   </w:abstractNum>
-  <w:abstractNum w:abstractNumId="12">
+  <w:abstractNum w:abstractNumId="14">
     <w:nsid w:val="36CA0FBE"/>
     <w:multiLevelType w:val="multilevel"/>
     <w:tmpl w:val="5BFC6EB0"/>
@@ -11387,7 +13741,7 @@
       </w:pPr>
     </w:lvl>
   </w:abstractNum>
-  <w:abstractNum w:abstractNumId="13">
+  <w:abstractNum w:abstractNumId="15">
     <w:nsid w:val="391E77C8"/>
     <w:multiLevelType w:val="hybridMultilevel"/>
     <w:tmpl w:val="39665590"/>
@@ -11476,7 +13830,7 @@
       </w:pPr>
     </w:lvl>
   </w:abstractNum>
-  <w:abstractNum w:abstractNumId="14">
+  <w:abstractNum w:abstractNumId="16">
     <w:nsid w:val="3EE5209F"/>
     <w:multiLevelType w:val="hybridMultilevel"/>
     <w:tmpl w:val="43C439F8"/>
@@ -11562,7 +13916,7 @@
       </w:pPr>
     </w:lvl>
   </w:abstractNum>
-  <w:abstractNum w:abstractNumId="15">
+  <w:abstractNum w:abstractNumId="17">
     <w:nsid w:val="44D55700"/>
     <w:multiLevelType w:val="hybridMultilevel"/>
     <w:tmpl w:val="B308A6AA"/>
@@ -11675,7 +14029,7 @@
       </w:rPr>
     </w:lvl>
   </w:abstractNum>
-  <w:abstractNum w:abstractNumId="16">
+  <w:abstractNum w:abstractNumId="18">
     <w:nsid w:val="4A6A7B13"/>
     <w:multiLevelType w:val="hybridMultilevel"/>
     <w:tmpl w:val="A174501E"/>
@@ -11788,7 +14142,7 @@
       </w:rPr>
     </w:lvl>
   </w:abstractNum>
-  <w:abstractNum w:abstractNumId="17">
+  <w:abstractNum w:abstractNumId="19">
     <w:nsid w:val="54FD2899"/>
     <w:multiLevelType w:val="hybridMultilevel"/>
     <w:tmpl w:val="3AF65B12"/>
@@ -11901,7 +14255,7 @@
       </w:rPr>
     </w:lvl>
   </w:abstractNum>
-  <w:abstractNum w:abstractNumId="18">
+  <w:abstractNum w:abstractNumId="20">
     <w:nsid w:val="5842248A"/>
     <w:multiLevelType w:val="hybridMultilevel"/>
     <w:tmpl w:val="13227BFE"/>
@@ -12014,7 +14368,7 @@
       </w:rPr>
     </w:lvl>
   </w:abstractNum>
-  <w:abstractNum w:abstractNumId="19">
+  <w:abstractNum w:abstractNumId="21">
     <w:nsid w:val="5DAB25F0"/>
     <w:multiLevelType w:val="hybridMultilevel"/>
     <w:tmpl w:val="301C28A6"/>
@@ -12127,7 +14481,7 @@
       </w:rPr>
     </w:lvl>
   </w:abstractNum>
-  <w:abstractNum w:abstractNumId="20">
+  <w:abstractNum w:abstractNumId="22">
     <w:nsid w:val="7466493D"/>
     <w:multiLevelType w:val="hybridMultilevel"/>
     <w:tmpl w:val="00C041B0"/>
@@ -12240,7 +14594,7 @@
       </w:rPr>
     </w:lvl>
   </w:abstractNum>
-  <w:abstractNum w:abstractNumId="21">
+  <w:abstractNum w:abstractNumId="23">
     <w:nsid w:val="781F1432"/>
     <w:multiLevelType w:val="hybridMultilevel"/>
     <w:tmpl w:val="F3B071FC"/>
@@ -12353,7 +14707,7 @@
       </w:rPr>
     </w:lvl>
   </w:abstractNum>
-  <w:abstractNum w:abstractNumId="22">
+  <w:abstractNum w:abstractNumId="24">
     <w:nsid w:val="7C411EB4"/>
     <w:multiLevelType w:val="hybridMultilevel"/>
     <w:tmpl w:val="3FD64214"/>
@@ -12467,79 +14821,85 @@
     </w:lvl>
   </w:abstractNum>
   <w:num w:numId="1">
+    <w:abstractNumId w:val="7"/>
+  </w:num>
+  <w:num w:numId="2">
+    <w:abstractNumId w:val="14"/>
+  </w:num>
+  <w:num w:numId="3">
+    <w:abstractNumId w:val="10"/>
+  </w:num>
+  <w:num w:numId="4">
+    <w:abstractNumId w:val="21"/>
+  </w:num>
+  <w:num w:numId="5">
+    <w:abstractNumId w:val="22"/>
+  </w:num>
+  <w:num w:numId="6">
+    <w:abstractNumId w:val="20"/>
+  </w:num>
+  <w:num w:numId="7">
+    <w:abstractNumId w:val="8"/>
+  </w:num>
+  <w:num w:numId="8">
+    <w:abstractNumId w:val="24"/>
+  </w:num>
+  <w:num w:numId="9">
+    <w:abstractNumId w:val="23"/>
+  </w:num>
+  <w:num w:numId="10">
+    <w:abstractNumId w:val="18"/>
+  </w:num>
+  <w:num w:numId="11">
+    <w:abstractNumId w:val="19"/>
+  </w:num>
+  <w:num w:numId="12">
+    <w:abstractNumId w:val="12"/>
+  </w:num>
+  <w:num w:numId="13">
+    <w:abstractNumId w:val="17"/>
+  </w:num>
+  <w:num w:numId="14">
     <w:abstractNumId w:val="5"/>
   </w:num>
-  <w:num w:numId="2">
-    <w:abstractNumId w:val="12"/>
+  <w:num w:numId="15">
+    <w:abstractNumId w:val="11"/>
   </w:num>
-  <w:num w:numId="3">
-    <w:abstractNumId w:val="8"/>
+  <w:num w:numId="16">
+    <w:abstractNumId w:val="2"/>
   </w:num>
-  <w:num w:numId="4">
-    <w:abstractNumId w:val="19"/>
+  <w:num w:numId="17">
+    <w:abstractNumId w:val="16"/>
   </w:num>
-  <w:num w:numId="5">
-    <w:abstractNumId w:val="20"/>
-  </w:num>
-  <w:num w:numId="6">
-    <w:abstractNumId w:val="18"/>
-  </w:num>
-  <w:num w:numId="7">
+  <w:num w:numId="18">
     <w:abstractNumId w:val="6"/>
   </w:num>
-  <w:num w:numId="8">
-    <w:abstractNumId w:val="22"/>
+  <w:num w:numId="19">
+    <w:abstractNumId w:val="9"/>
   </w:num>
-  <w:num w:numId="9">
-    <w:abstractNumId w:val="21"/>
-  </w:num>
-  <w:num w:numId="10">
-    <w:abstractNumId w:val="16"/>
-  </w:num>
-  <w:num w:numId="11">
-    <w:abstractNumId w:val="17"/>
-  </w:num>
-  <w:num w:numId="12">
-    <w:abstractNumId w:val="10"/>
-  </w:num>
-  <w:num w:numId="13">
+  <w:num w:numId="20">
     <w:abstractNumId w:val="15"/>
   </w:num>
-  <w:num w:numId="14">
+  <w:num w:numId="21">
+    <w:abstractNumId w:val="13"/>
+  </w:num>
+  <w:num w:numId="22">
+    <w:abstractNumId w:val="4"/>
+  </w:num>
+  <w:num w:numId="23">
+    <w:abstractNumId w:val="1"/>
+  </w:num>
+  <w:num w:numId="24">
     <w:abstractNumId w:val="3"/>
   </w:num>
-  <w:num w:numId="15">
-    <w:abstractNumId w:val="9"/>
-  </w:num>
-  <w:num w:numId="16">
-    <w:abstractNumId w:val="1"/>
-  </w:num>
-  <w:num w:numId="17">
-    <w:abstractNumId w:val="14"/>
-  </w:num>
-  <w:num w:numId="18">
-    <w:abstractNumId w:val="4"/>
-  </w:num>
-  <w:num w:numId="19">
-    <w:abstractNumId w:val="7"/>
-  </w:num>
-  <w:num w:numId="20">
-    <w:abstractNumId w:val="13"/>
-  </w:num>
-  <w:num w:numId="21">
-    <w:abstractNumId w:val="11"/>
-  </w:num>
-  <w:num w:numId="22">
-    <w:abstractNumId w:val="2"/>
-  </w:num>
-  <w:num w:numId="23">
+  <w:num w:numId="25">
     <w:abstractNumId w:val="0"/>
   </w:num>
 </w:numbering>
 </file>
 
 <file path=word/styles.xml><?xml version="1.0" encoding="utf-8"?>
-<w:styles xmlns:r="http://schemas.openxmlformats.org/officeDocument/2006/relationships" xmlns:w="http://schemas.openxmlformats.org/wordprocessingml/2006/main">
+<w:styles xmlns:mc="http://schemas.openxmlformats.org/markup-compatibility/2006" xmlns:r="http://schemas.openxmlformats.org/officeDocument/2006/relationships" xmlns:w="http://schemas.openxmlformats.org/wordprocessingml/2006/main" xmlns:w14="http://schemas.microsoft.com/office/word/2010/wordml" mc:Ignorable="w14">
   <w:docDefaults>
     <w:rPrDefault>
       <w:rPr>
@@ -12803,7 +15163,6 @@
     <w:uiPriority w:val="99"/>
     <w:semiHidden/>
     <w:unhideWhenUsed/>
-    <w:qFormat/>
     <w:tblPr>
       <w:tblInd w:w="0" w:type="dxa"/>
       <w:tblCellMar>
@@ -13035,7 +15394,6 @@
       <w:spacing w:line="240" w:lineRule="auto"/>
     </w:pPr>
     <w:tblPr>
-      <w:tblInd w:w="0" w:type="dxa"/>
       <w:tblBorders>
         <w:top w:val="single" w:sz="4" w:space="0" w:color="auto"/>
         <w:left w:val="single" w:sz="4" w:space="0" w:color="auto"/>
@@ -13044,12 +15402,6 @@
         <w:insideH w:val="single" w:sz="4" w:space="0" w:color="auto"/>
         <w:insideV w:val="single" w:sz="4" w:space="0" w:color="auto"/>
       </w:tblBorders>
-      <w:tblCellMar>
-        <w:top w:w="0" w:type="dxa"/>
-        <w:left w:w="108" w:type="dxa"/>
-        <w:bottom w:w="0" w:type="dxa"/>
-        <w:right w:w="108" w:type="dxa"/>
-      </w:tblCellMar>
     </w:tblPr>
   </w:style>
 </w:styles>
@@ -14243,7 +16595,7 @@
 </file>
 
 <file path=customXml/itemProps1.xml><?xml version="1.0" encoding="utf-8"?>
-<ds:datastoreItem xmlns:ds="http://schemas.openxmlformats.org/officeDocument/2006/customXml" ds:itemID="{025ABFF5-ACF2-41F2-B578-3C2591FB07C8}">
+<ds:datastoreItem xmlns:ds="http://schemas.openxmlformats.org/officeDocument/2006/customXml" ds:itemID="{25A25F22-E066-4019-92E4-C9280ACCB567}">
   <ds:schemaRefs>
     <ds:schemaRef ds:uri="http://schemas.openxmlformats.org/officeDocument/2006/bibliography"/>
   </ds:schemaRefs>

</xml_diff>